<commit_message>
Use decimal instead of float Change diagram in Overview
</commit_message>
<xml_diff>
--- a/documents/STIX_Incident_Draft.docx
+++ b/documents/STIX_Incident_Draft.docx
@@ -162,8 +162,10 @@
           <w:rStyle w:val="BookTitle"/>
           <w:b w:val="0"/>
         </w:rPr>
-        <w:t>May 3</w:t>
-      </w:r>
+        <w:t>May 7</w:t>
+      </w:r>
+      <w:bookmarkStart w:id="0" w:name="_GoBack"/>
+      <w:bookmarkEnd w:id="0"/>
       <w:r>
         <w:rPr>
           <w:rStyle w:val="BookTitle"/>
@@ -296,7 +298,27 @@
           <w:sz w:val="23"/>
           <w:szCs w:val="23"/>
         </w:rPr>
-        <w:t>captures discrete instances of a specific set of observed events or properties affecting an organization</w:t>
+        <w:t xml:space="preserve">captures discrete instances of a specific set </w:t>
+      </w:r>
+      <w:proofErr w:type="gramStart"/>
+      <w:r>
+        <w:rPr>
+          <w:i/>
+          <w:iCs/>
+          <w:sz w:val="23"/>
+          <w:szCs w:val="23"/>
+        </w:rPr>
+        <w:t>of</w:t>
+      </w:r>
+      <w:proofErr w:type="gramEnd"/>
+      <w:r>
+        <w:rPr>
+          <w:i/>
+          <w:iCs/>
+          <w:sz w:val="23"/>
+          <w:szCs w:val="23"/>
+        </w:rPr>
+        <w:t xml:space="preserve"> observed events or properties affecting an organization</w:t>
       </w:r>
       <w:r>
         <w:rPr>
@@ -584,7 +606,7 @@
         <w:footnoteReference w:id="2"/>
       </w:r>
     </w:p>
-    <w:bookmarkStart w:id="0" w:name="_Toc254248870" w:displacedByCustomXml="next"/>
+    <w:bookmarkStart w:id="1" w:name="_Toc254248870" w:displacedByCustomXml="next"/>
     <w:sdt>
       <w:sdtPr>
         <w:rPr>
@@ -4421,20 +4443,20 @@
           <w:docGrid w:linePitch="360"/>
         </w:sectPr>
       </w:pPr>
-      <w:bookmarkStart w:id="1" w:name="_Ref389987355"/>
+      <w:bookmarkStart w:id="2" w:name="_Ref389987355"/>
     </w:p>
     <w:p>
       <w:pPr>
         <w:pStyle w:val="Heading1"/>
       </w:pPr>
-      <w:bookmarkStart w:id="2" w:name="_Toc418424482"/>
+      <w:bookmarkStart w:id="3" w:name="_Toc418424482"/>
       <w:bookmarkEnd w:id="1"/>
-      <w:bookmarkEnd w:id="0"/>
+      <w:bookmarkEnd w:id="2"/>
       <w:r>
         <w:lastRenderedPageBreak/>
         <w:t>Introduction</w:t>
       </w:r>
-      <w:bookmarkEnd w:id="2"/>
+      <w:bookmarkEnd w:id="3"/>
     </w:p>
     <w:p>
       <w:pPr>
@@ -6465,10 +6487,10 @@
                   <v:path o:extrusionok="f" gradientshapeok="t" o:connecttype="rect"/>
                   <o:lock v:ext="edit" aspectratio="t"/>
                 </v:shapetype>
-                <v:shape id="_x0000_i1025" type="#_x0000_t75" style="width:22.2pt;height:21.35pt" o:ole="">
+                <v:shape id="_x0000_i1025" type="#_x0000_t75" style="width:22.5pt;height:21pt" o:ole="">
                   <v:imagedata r:id="rId23" o:title=""/>
                 </v:shape>
-                <o:OLEObject Type="Embed" ProgID="PBrush" ShapeID="_x0000_i1025" DrawAspect="Content" ObjectID="_1492243236" r:id="rId24"/>
+                <o:OLEObject Type="Embed" ProgID="PBrush" ShapeID="_x0000_i1025" DrawAspect="Content" ObjectID="_1492506873" r:id="rId24"/>
               </w:object>
             </w:r>
           </w:p>
@@ -6635,10 +6657,10 @@
             </w:pPr>
             <w:r>
               <w:object w:dxaOrig="270" w:dyaOrig="195" w14:anchorId="1AFC036F">
-                <v:shape id="_x0000_i1026" type="#_x0000_t75" style="width:13.35pt;height:14.2pt" o:ole="">
+                <v:shape id="_x0000_i1026" type="#_x0000_t75" style="width:13.5pt;height:14.25pt" o:ole="">
                   <v:imagedata r:id="rId26" o:title=""/>
                 </v:shape>
-                <o:OLEObject Type="Embed" ProgID="PBrush" ShapeID="_x0000_i1026" DrawAspect="Content" ObjectID="_1492243237" r:id="rId27"/>
+                <o:OLEObject Type="Embed" ProgID="PBrush" ShapeID="_x0000_i1026" DrawAspect="Content" ObjectID="_1492506874" r:id="rId27"/>
               </w:object>
             </w:r>
           </w:p>
@@ -6720,10 +6742,10 @@
             </w:pPr>
             <w:r>
               <w:object w:dxaOrig="210" w:dyaOrig="150" w14:anchorId="511C84A0">
-                <v:shape id="_x0000_i1027" type="#_x0000_t75" style="width:13.35pt;height:14.2pt" o:ole="">
+                <v:shape id="_x0000_i1027" type="#_x0000_t75" style="width:13.5pt;height:14.25pt" o:ole="">
                   <v:imagedata r:id="rId28" o:title=""/>
                 </v:shape>
-                <o:OLEObject Type="Embed" ProgID="PBrush" ShapeID="_x0000_i1027" DrawAspect="Content" ObjectID="_1492243238" r:id="rId29"/>
+                <o:OLEObject Type="Embed" ProgID="PBrush" ShapeID="_x0000_i1027" DrawAspect="Content" ObjectID="_1492506875" r:id="rId29"/>
               </w:object>
             </w:r>
           </w:p>
@@ -6872,7 +6894,7 @@
                 </mc:Choice>
                 <mc:Fallback>
                   <w:pict>
-                    <v:shapetype w14:anchorId="052177CA" id="_x0000_t32" coordsize="21600,21600" o:spt="32" o:oned="t" path="m,l21600,21600e" filled="f">
+                    <v:shapetype w14:anchorId="238A9179" id="_x0000_t32" coordsize="21600,21600" o:spt="32" o:oned="t" path="m,l21600,21600e" filled="f">
                       <v:path arrowok="t" fillok="f" o:connecttype="none"/>
                       <o:lock v:ext="edit" shapetype="t"/>
                     </v:shapetype>
@@ -6952,10 +6974,10 @@
                 <w:color w:val="000000" w:themeColor="text1"/>
               </w:rPr>
               <w:object w:dxaOrig="1140" w:dyaOrig="780" w14:anchorId="4E18DD05">
-                <v:shape id="_x0000_i1028" type="#_x0000_t75" style="width:58.65pt;height:35.55pt" o:ole="">
+                <v:shape id="_x0000_i1028" type="#_x0000_t75" style="width:58.5pt;height:35.25pt" o:ole="">
                   <v:imagedata r:id="rId30" o:title=""/>
                 </v:shape>
-                <o:OLEObject Type="Embed" ProgID="PBrush" ShapeID="_x0000_i1028" DrawAspect="Content" ObjectID="_1492243239" r:id="rId31"/>
+                <o:OLEObject Type="Embed" ProgID="PBrush" ShapeID="_x0000_i1028" DrawAspect="Content" ObjectID="_1492506876" r:id="rId31"/>
               </w:object>
             </w:r>
           </w:p>
@@ -11972,9 +11994,8 @@
                 <w:sz w:val="22"/>
                 <w:szCs w:val="22"/>
               </w:rPr>
-              <w:t xml:space="preserve"> information about a </w:t>
-            </w:r>
-            <w:proofErr w:type="spellStart"/>
+              <w:t xml:space="preserve"> information about a victim</w:t>
+            </w:r>
             <w:r>
               <w:rPr>
                 <w:rFonts w:ascii="Calibri" w:hAnsi="Calibri"/>
@@ -11982,9 +12003,8 @@
                 <w:sz w:val="22"/>
                 <w:szCs w:val="22"/>
               </w:rPr>
-              <w:t>victimof</w:t>
-            </w:r>
-            <w:proofErr w:type="spellEnd"/>
+              <w:t xml:space="preserve"> </w:t>
+            </w:r>
             <w:r>
               <w:rPr>
                 <w:rFonts w:ascii="Calibri" w:hAnsi="Calibri"/>
@@ -11992,7 +12012,7 @@
                 <w:sz w:val="22"/>
                 <w:szCs w:val="22"/>
               </w:rPr>
-              <w:t xml:space="preserve"> the Incident</w:t>
+              <w:t>of the Incident</w:t>
             </w:r>
             <w:r>
               <w:rPr>
@@ -34144,7 +34164,14 @@
                 <w:rFonts w:ascii="Courier New" w:hAnsi="Courier New" w:cs="Courier New"/>
                 <w:sz w:val="20"/>
               </w:rPr>
-              <w:t>basicDateTypes:Float</w:t>
+              <w:t>basicDateTypes:</w:t>
+            </w:r>
+            <w:r>
+              <w:rPr>
+                <w:rFonts w:ascii="Courier New" w:hAnsi="Courier New" w:cs="Courier New"/>
+                <w:sz w:val="20"/>
+              </w:rPr>
+              <w:t>Decimal</w:t>
             </w:r>
             <w:proofErr w:type="spellEnd"/>
             <w:r>
@@ -49046,8 +49073,6 @@
         </w:rPr>
         <w:t>.</w:t>
       </w:r>
-      <w:bookmarkStart w:id="3" w:name="_GoBack"/>
-      <w:bookmarkEnd w:id="3"/>
     </w:p>
   </w:footnote>
   <w:footnote w:id="4">
@@ -54482,7 +54507,7 @@
 </file>
 
 <file path=customXml/itemProps5.xml><?xml version="1.0" encoding="utf-8"?>
-<ds:datastoreItem xmlns:ds="http://schemas.openxmlformats.org/officeDocument/2006/customXml" ds:itemID="{42FDBD41-B87F-47B7-86B5-DCDC7599C95D}">
+<ds:datastoreItem xmlns:ds="http://schemas.openxmlformats.org/officeDocument/2006/customXml" ds:itemID="{609B58E6-EF9D-41D9-A5D9-9706FD9A0906}">
   <ds:schemaRefs>
     <ds:schemaRef ds:uri="http://schemas.openxmlformats.org/officeDocument/2006/bibliography"/>
   </ds:schemaRefs>

</xml_diff>

<commit_message>
first Incident 1.2 version
</commit_message>
<xml_diff>
--- a/documents/STIX_Incident_Draft.docx
+++ b/documents/STIX_Incident_Draft.docx
@@ -54,7 +54,16 @@
           <w:sz w:val="56"/>
           <w:szCs w:val="56"/>
         </w:rPr>
-        <w:t>1.1.1</w:t>
+        <w:t>1.</w:t>
+      </w:r>
+      <w:r>
+        <w:rPr>
+          <w:rStyle w:val="BookTitle"/>
+          <w:color w:val="000000" w:themeColor="text1"/>
+          <w:sz w:val="56"/>
+          <w:szCs w:val="56"/>
+        </w:rPr>
+        <w:t>2</w:t>
       </w:r>
     </w:p>
     <w:p>
@@ -129,7 +138,16 @@
           <w:sz w:val="48"/>
           <w:szCs w:val="48"/>
         </w:rPr>
-        <w:t>.1.1</w:t>
+        <w:t>.</w:t>
+      </w:r>
+      <w:r>
+        <w:rPr>
+          <w:rStyle w:val="BookTitle"/>
+          <w:color w:val="000000" w:themeColor="text1"/>
+          <w:sz w:val="48"/>
+          <w:szCs w:val="48"/>
+        </w:rPr>
+        <w:t>2</w:t>
       </w:r>
       <w:r>
         <w:rPr>
@@ -162,7 +180,14 @@
           <w:rStyle w:val="BookTitle"/>
           <w:b w:val="0"/>
         </w:rPr>
-        <w:t>May 11</w:t>
+        <w:t>June</w:t>
+      </w:r>
+      <w:r>
+        <w:rPr>
+          <w:rStyle w:val="BookTitle"/>
+          <w:b w:val="0"/>
+        </w:rPr>
+        <w:t xml:space="preserve"> 11</w:t>
       </w:r>
       <w:r>
         <w:rPr>
@@ -251,7 +276,7 @@
           <w:sz w:val="23"/>
           <w:szCs w:val="23"/>
         </w:rPr>
-        <w:t xml:space="preserve">) framework defines eight core constructs and the relationships between them for the purposes of modeling cyber threat information and enabling cyber threat information analysis and sharing.  This specification </w:t>
+        <w:t xml:space="preserve">) framework defines </w:t>
       </w:r>
       <w:r>
         <w:rPr>
@@ -260,7 +285,7 @@
           <w:sz w:val="23"/>
           <w:szCs w:val="23"/>
         </w:rPr>
-        <w:t xml:space="preserve">document </w:t>
+        <w:t xml:space="preserve">nine </w:t>
       </w:r>
       <w:r>
         <w:rPr>
@@ -269,7 +294,7 @@
           <w:sz w:val="23"/>
           <w:szCs w:val="23"/>
         </w:rPr>
-        <w:t xml:space="preserve">defines the </w:t>
+        <w:t xml:space="preserve">core constructs and the relationships between them for the purposes of modeling cyber threat information and enabling cyber threat information analysis and sharing.  This specification </w:t>
       </w:r>
       <w:r>
         <w:rPr>
@@ -278,7 +303,7 @@
           <w:sz w:val="23"/>
           <w:szCs w:val="23"/>
         </w:rPr>
-        <w:t>Incident</w:t>
+        <w:t xml:space="preserve">document </w:t>
       </w:r>
       <w:r>
         <w:rPr>
@@ -287,7 +312,7 @@
           <w:sz w:val="23"/>
           <w:szCs w:val="23"/>
         </w:rPr>
-        <w:t xml:space="preserve"> construct, which </w:t>
+        <w:t xml:space="preserve">defines the </w:t>
       </w:r>
       <w:r>
         <w:rPr>
@@ -296,7 +321,7 @@
           <w:sz w:val="23"/>
           <w:szCs w:val="23"/>
         </w:rPr>
-        <w:t>captures discrete instances of a specific set of observed events or properties affecting an organization</w:t>
+        <w:t>Incident</w:t>
       </w:r>
       <w:r>
         <w:rPr>
@@ -305,6 +330,24 @@
           <w:sz w:val="23"/>
           <w:szCs w:val="23"/>
         </w:rPr>
+        <w:t xml:space="preserve"> construct, which </w:t>
+      </w:r>
+      <w:r>
+        <w:rPr>
+          <w:i/>
+          <w:iCs/>
+          <w:sz w:val="23"/>
+          <w:szCs w:val="23"/>
+        </w:rPr>
+        <w:t>captures discrete instances of a specific set of observed events or properties affecting an organization</w:t>
+      </w:r>
+      <w:r>
+        <w:rPr>
+          <w:i/>
+          <w:iCs/>
+          <w:sz w:val="23"/>
+          <w:szCs w:val="23"/>
+        </w:rPr>
         <w:t>.</w:t>
       </w:r>
       <w:r>
@@ -326,10 +369,10 @@
           <w:sz w:val="28"/>
         </w:rPr>
         <w:sectPr>
-          <w:headerReference w:type="default" r:id="rId12"/>
-          <w:footerReference w:type="even" r:id="rId13"/>
-          <w:footerReference w:type="default" r:id="rId14"/>
-          <w:headerReference w:type="first" r:id="rId15"/>
+          <w:headerReference w:type="default" r:id="rId8"/>
+          <w:footerReference w:type="even" r:id="rId9"/>
+          <w:footerReference w:type="default" r:id="rId10"/>
+          <w:headerReference w:type="first" r:id="rId11"/>
           <w:pgSz w:w="12240" w:h="15840"/>
           <w:pgMar w:top="1440" w:right="1800" w:bottom="1440" w:left="1800" w:header="720" w:footer="720" w:gutter="0"/>
           <w:cols w:space="720"/>
@@ -511,8 +554,8 @@
           <w:sz w:val="28"/>
         </w:rPr>
         <w:sectPr>
-          <w:headerReference w:type="first" r:id="rId16"/>
-          <w:footerReference w:type="first" r:id="rId17"/>
+          <w:headerReference w:type="first" r:id="rId12"/>
+          <w:footerReference w:type="first" r:id="rId13"/>
           <w:type w:val="continuous"/>
           <w:pgSz w:w="12240" w:h="15840"/>
           <w:pgMar w:top="1530" w:right="1800" w:bottom="1440" w:left="1800" w:header="720" w:footer="720" w:gutter="0"/>
@@ -601,6 +644,7 @@
           <w:docPartUnique/>
         </w:docPartObj>
       </w:sdtPr>
+      <w:sdtEndPr/>
       <w:sdtContent>
         <w:p>
           <w:pPr>
@@ -4272,8 +4316,8 @@
         </w:numPr>
         <w:ind w:left="360" w:hanging="360"/>
         <w:sectPr>
-          <w:headerReference w:type="first" r:id="rId18"/>
-          <w:footerReference w:type="first" r:id="rId19"/>
+          <w:headerReference w:type="first" r:id="rId14"/>
+          <w:footerReference w:type="first" r:id="rId15"/>
           <w:type w:val="oddPage"/>
           <w:pgSz w:w="12240" w:h="15840"/>
           <w:pgMar w:top="1530" w:right="1800" w:bottom="1440" w:left="1800" w:header="720" w:footer="720" w:gutter="0"/>
@@ -4289,8 +4333,8 @@
         <w:pStyle w:val="Heading1"/>
       </w:pPr>
       <w:bookmarkStart w:id="2" w:name="_Toc420661108"/>
+      <w:bookmarkEnd w:id="1"/>
       <w:bookmarkEnd w:id="0"/>
-      <w:bookmarkEnd w:id="1"/>
       <w:r>
         <w:lastRenderedPageBreak/>
         <w:t>Introduction</w:t>
@@ -4332,7 +4376,13 @@
         <w:t>framework defines</w:t>
       </w:r>
       <w:r>
-        <w:t xml:space="preserve"> eight </w:t>
+        <w:t xml:space="preserve"> </w:t>
+      </w:r>
+      <w:r>
+        <w:t>nine</w:t>
+      </w:r>
+      <w:r>
+        <w:t xml:space="preserve"> </w:t>
       </w:r>
       <w:r>
         <w:t xml:space="preserve">top-level </w:t>
@@ -4372,7 +4422,13 @@
         <w:t>,</w:t>
       </w:r>
       <w:r>
-        <w:t xml:space="preserve"> and </w:t>
+        <w:t xml:space="preserve"> </w:t>
+      </w:r>
+      <w:r>
+        <w:t xml:space="preserve">Report, </w:t>
+      </w:r>
+      <w:r>
+        <w:t xml:space="preserve">and </w:t>
       </w:r>
       <w:proofErr w:type="spellStart"/>
       <w:r>
@@ -4398,10 +4454,10 @@
         <w:t xml:space="preserve"> Version </w:t>
       </w:r>
       <w:r>
-        <w:t>1</w:t>
-      </w:r>
-      <w:r>
-        <w:t xml:space="preserve">.1.1 data model.  </w:t>
+        <w:t>1.2</w:t>
+      </w:r>
+      <w:r>
+        <w:t xml:space="preserve"> data model.  </w:t>
       </w:r>
     </w:p>
     <w:p>
@@ -4709,7 +4765,13 @@
         <w:t>]</w:t>
       </w:r>
       <w:r>
-        <w:t xml:space="preserve">, which in addition to the eight </w:t>
+        <w:t xml:space="preserve">, which in addition to the </w:t>
+      </w:r>
+      <w:r>
+        <w:t>nine</w:t>
+      </w:r>
+      <w:r>
+        <w:t xml:space="preserve"> </w:t>
       </w:r>
       <w:r>
         <w:t xml:space="preserve">top-level </w:t>
@@ -4878,10 +4940,10 @@
         </w:rPr>
         <w:lastRenderedPageBreak/>
         <w:drawing>
-          <wp:inline distT="0" distB="0" distL="0" distR="0" wp14:anchorId="0F80B2F3" wp14:editId="767E1B69">
-            <wp:extent cx="3638550" cy="1776396"/>
-            <wp:effectExtent l="0" t="0" r="0" b="0"/>
-            <wp:docPr id="7" name="Picture 7"/>
+          <wp:inline distT="0" distB="0" distL="0" distR="0" wp14:anchorId="23023461" wp14:editId="2A1864B6">
+            <wp:extent cx="3626179" cy="1765158"/>
+            <wp:effectExtent l="0" t="0" r="0" b="6985"/>
+            <wp:docPr id="5" name="Picture 5"/>
             <wp:cNvGraphicFramePr>
               <a:graphicFrameLocks xmlns:a="http://schemas.openxmlformats.org/drawingml/2006/main" noChangeAspect="1"/>
             </wp:cNvGraphicFramePr>
@@ -4889,13 +4951,13 @@
               <a:graphicData uri="http://schemas.openxmlformats.org/drawingml/2006/picture">
                 <pic:pic xmlns:pic="http://schemas.openxmlformats.org/drawingml/2006/picture">
                   <pic:nvPicPr>
-                    <pic:cNvPr id="0" name="Picture 9"/>
+                    <pic:cNvPr id="0" name="Picture 6"/>
                     <pic:cNvPicPr>
                       <a:picLocks noChangeAspect="1" noChangeArrowheads="1"/>
                     </pic:cNvPicPr>
                   </pic:nvPicPr>
                   <pic:blipFill>
-                    <a:blip r:embed="rId20">
+                    <a:blip r:embed="rId16">
                       <a:extLst>
                         <a:ext uri="{28A0092B-C50C-407E-A947-70E740481C1C}">
                           <a14:useLocalDpi xmlns:a14="http://schemas.microsoft.com/office/drawing/2010/main" val="0"/>
@@ -4910,15 +4972,12 @@
                   <pic:spPr bwMode="auto">
                     <a:xfrm>
                       <a:off x="0" y="0"/>
-                      <a:ext cx="3651477" cy="1782707"/>
+                      <a:ext cx="3645283" cy="1774458"/>
                     </a:xfrm>
                     <a:prstGeom prst="rect">
                       <a:avLst/>
                     </a:prstGeom>
                     <a:noFill/>
-                    <a:ln>
-                      <a:noFill/>
-                    </a:ln>
                   </pic:spPr>
                 </pic:pic>
               </a:graphicData>
@@ -5077,23 +5136,7 @@
           <w:color w:val="auto"/>
           <w:sz w:val="24"/>
         </w:rPr>
-        <w:t>1</w:t>
-      </w:r>
-      <w:r>
-        <w:rPr>
-          <w:b w:val="0"/>
-          <w:color w:val="auto"/>
-          <w:sz w:val="24"/>
-        </w:rPr>
-        <w:t>.1</w:t>
-      </w:r>
-      <w:r>
-        <w:rPr>
-          <w:b w:val="0"/>
-          <w:color w:val="auto"/>
-          <w:sz w:val="24"/>
-        </w:rPr>
-        <w:t>.1</w:t>
+        <w:t>1.2</w:t>
       </w:r>
       <w:r>
         <w:rPr>
@@ -5164,15 +5207,15 @@
         <w:pStyle w:val="Heading2"/>
       </w:pPr>
       <w:bookmarkStart w:id="7" w:name="_Ref394437867"/>
-      <w:bookmarkStart w:id="8" w:name="_Ref388860303"/>
-      <w:bookmarkStart w:id="9" w:name="_Toc389570601"/>
-      <w:bookmarkStart w:id="10" w:name="_Toc389581071"/>
-      <w:bookmarkStart w:id="11" w:name="_Toc420661110"/>
+      <w:bookmarkStart w:id="8" w:name="_Toc420661110"/>
+      <w:bookmarkStart w:id="9" w:name="_Ref388860303"/>
+      <w:bookmarkStart w:id="10" w:name="_Toc389570601"/>
+      <w:bookmarkStart w:id="11" w:name="_Toc389581071"/>
       <w:r>
         <w:t>Document Conventions</w:t>
       </w:r>
       <w:bookmarkEnd w:id="7"/>
-      <w:bookmarkEnd w:id="11"/>
+      <w:bookmarkEnd w:id="8"/>
     </w:p>
     <w:p>
       <w:pPr>
@@ -5808,7 +5851,13 @@
         <w:t>TM</w:t>
       </w:r>
       <w:r>
-        <w:t xml:space="preserve"> 1.1.1 Specification Overview</w:t>
+        <w:t xml:space="preserve"> </w:t>
+      </w:r>
+      <w:r>
+        <w:t>1.2</w:t>
+      </w:r>
+      <w:r>
+        <w:t xml:space="preserve"> Specification Overview</w:t>
       </w:r>
       <w:r>
         <w:t xml:space="preserve"> document [STIX</w:t>
@@ -6232,7 +6281,7 @@
                           </pic:cNvPicPr>
                         </pic:nvPicPr>
                         <pic:blipFill>
-                          <a:blip r:embed="rId21" r:link="rId22">
+                          <a:blip r:embed="rId17" r:link="rId18">
                             <a:extLst>
                               <a:ext uri="{28A0092B-C50C-407E-A947-70E740481C1C}">
                                 <a14:useLocalDpi xmlns:a14="http://schemas.microsoft.com/office/drawing/2010/main" val="0"/>
@@ -6356,10 +6405,10 @@
                   <v:path o:extrusionok="f" gradientshapeok="t" o:connecttype="rect"/>
                   <o:lock v:ext="edit" aspectratio="t"/>
                 </v:shapetype>
-                <v:shape id="_x0000_i1025" type="#_x0000_t75" style="width:22.6pt;height:20.95pt" o:ole="">
-                  <v:imagedata r:id="rId23" o:title=""/>
+                <v:shape id="_x0000_i1025" type="#_x0000_t75" style="width:22.55pt;height:20.8pt" o:ole="">
+                  <v:imagedata r:id="rId19" o:title=""/>
                 </v:shape>
-                <o:OLEObject Type="Embed" ProgID="PBrush" ShapeID="_x0000_i1025" DrawAspect="Content" ObjectID="_1494403151" r:id="rId24"/>
+                <o:OLEObject Type="Embed" ProgID="PBrush" ShapeID="_x0000_i1025" DrawAspect="Content" ObjectID="_1495271997" r:id="rId20"/>
               </w:object>
             </w:r>
           </w:p>
@@ -6443,7 +6492,7 @@
                           </pic:cNvPicPr>
                         </pic:nvPicPr>
                         <pic:blipFill rotWithShape="1">
-                          <a:blip r:embed="rId25"/>
+                          <a:blip r:embed="rId21"/>
                           <a:srcRect l="8356" t="44994" r="84429" b="32932"/>
                           <a:stretch/>
                         </pic:blipFill>
@@ -6526,10 +6575,10 @@
             </w:pPr>
             <w:r>
               <w:object w:dxaOrig="270" w:dyaOrig="195" w14:anchorId="1AFC036F">
-                <v:shape id="_x0000_i1026" type="#_x0000_t75" style="width:13.4pt;height:14.25pt" o:ole="">
-                  <v:imagedata r:id="rId26" o:title=""/>
+                <v:shape id="_x0000_i1026" type="#_x0000_t75" style="width:13pt;height:13.9pt" o:ole="">
+                  <v:imagedata r:id="rId22" o:title=""/>
                 </v:shape>
-                <o:OLEObject Type="Embed" ProgID="PBrush" ShapeID="_x0000_i1026" DrawAspect="Content" ObjectID="_1494403152" r:id="rId27"/>
+                <o:OLEObject Type="Embed" ProgID="PBrush" ShapeID="_x0000_i1026" DrawAspect="Content" ObjectID="_1495271998" r:id="rId23"/>
               </w:object>
             </w:r>
           </w:p>
@@ -6611,10 +6660,10 @@
             </w:pPr>
             <w:r>
               <w:object w:dxaOrig="210" w:dyaOrig="150" w14:anchorId="511C84A0">
-                <v:shape id="_x0000_i1027" type="#_x0000_t75" style="width:13.4pt;height:14.25pt" o:ole="">
-                  <v:imagedata r:id="rId28" o:title=""/>
+                <v:shape id="_x0000_i1027" type="#_x0000_t75" style="width:13pt;height:13.9pt" o:ole="">
+                  <v:imagedata r:id="rId24" o:title=""/>
                 </v:shape>
-                <o:OLEObject Type="Embed" ProgID="PBrush" ShapeID="_x0000_i1027" DrawAspect="Content" ObjectID="_1494403153" r:id="rId29"/>
+                <o:OLEObject Type="Embed" ProgID="PBrush" ShapeID="_x0000_i1027" DrawAspect="Content" ObjectID="_1495271999" r:id="rId25"/>
               </w:object>
             </w:r>
           </w:p>
@@ -6763,7 +6812,7 @@
                 </mc:Choice>
                 <mc:Fallback>
                   <w:pict>
-                    <v:shapetype w14:anchorId="32AAAD65" id="_x0000_t32" coordsize="21600,21600" o:spt="32" o:oned="t" path="m,l21600,21600e" filled="f">
+                    <v:shapetype w14:anchorId="510A5123" id="_x0000_t32" coordsize="21600,21600" o:spt="32" o:oned="t" path="m,l21600,21600e" filled="f">
                       <v:path arrowok="t" fillok="f" o:connecttype="none"/>
                       <o:lock v:ext="edit" shapetype="t"/>
                     </v:shapetype>
@@ -6843,10 +6892,10 @@
                 <w:color w:val="000000" w:themeColor="text1"/>
               </w:rPr>
               <w:object w:dxaOrig="1140" w:dyaOrig="780" w14:anchorId="4E18DD05">
-                <v:shape id="_x0000_i1028" type="#_x0000_t75" style="width:58.6pt;height:35.15pt" o:ole="">
-                  <v:imagedata r:id="rId30" o:title=""/>
+                <v:shape id="_x0000_i1028" type="#_x0000_t75" style="width:59pt;height:35.55pt" o:ole="">
+                  <v:imagedata r:id="rId26" o:title=""/>
                 </v:shape>
-                <o:OLEObject Type="Embed" ProgID="PBrush" ShapeID="_x0000_i1028" DrawAspect="Content" ObjectID="_1494403154" r:id="rId31"/>
+                <o:OLEObject Type="Embed" ProgID="PBrush" ShapeID="_x0000_i1028" DrawAspect="Content" ObjectID="_1495272000" r:id="rId27"/>
               </w:object>
             </w:r>
           </w:p>
@@ -6905,37 +6954,7 @@
         <w:spacing w:after="240"/>
       </w:pPr>
       <w:r>
-        <w:t>The shapes of the UML diagrams are c</w:t>
-      </w:r>
-      <w:r>
-        <w:t>olor cod</w:t>
-      </w:r>
-      <w:r>
-        <w:t xml:space="preserve">ed </w:t>
-      </w:r>
-      <w:r>
-        <w:t xml:space="preserve">to indicate the data model </w:t>
-      </w:r>
-      <w:r>
-        <w:t>associated with a</w:t>
-      </w:r>
-      <w:r>
-        <w:t xml:space="preserve"> class.  </w:t>
-      </w:r>
-      <w:r>
-        <w:t xml:space="preserve">The colors used </w:t>
-      </w:r>
-      <w:r>
-        <w:t xml:space="preserve">in the </w:t>
-      </w:r>
-      <w:r>
-        <w:t>Incident</w:t>
-      </w:r>
-      <w:r>
-        <w:t xml:space="preserve"> specification </w:t>
-      </w:r>
-      <w:r>
-        <w:t xml:space="preserve">are illustrated in </w:t>
+        <w:t xml:space="preserve">The shapes of the UML diagrams are color coded to indicate the data model associated with a class.  The colors used in the Report specification are illustrated via exemplars in </w:t>
       </w:r>
       <w:r>
         <w:fldChar w:fldCharType="begin"/>
@@ -6995,7 +7014,7 @@
                     <pic:cNvPicPr/>
                   </pic:nvPicPr>
                   <pic:blipFill>
-                    <a:blip r:embed="rId32"/>
+                    <a:blip r:embed="rId28"/>
                     <a:stretch>
                       <a:fillRect/>
                     </a:stretch>
@@ -7160,9 +7179,9 @@
       <w:bookmarkStart w:id="35" w:name="_Ref389860108"/>
       <w:bookmarkStart w:id="36" w:name="_Ref391367621"/>
       <w:bookmarkStart w:id="37" w:name="_Ref395082039"/>
-      <w:bookmarkEnd w:id="8"/>
       <w:bookmarkEnd w:id="9"/>
       <w:bookmarkEnd w:id="10"/>
+      <w:bookmarkEnd w:id="11"/>
       <w:r>
         <w:t xml:space="preserve">Throughout </w:t>
       </w:r>
@@ -7218,7 +7237,11 @@
         <w:t xml:space="preserve"> the property. </w:t>
       </w:r>
       <w:r>
-        <w:t xml:space="preserve"> Package prefixes are provided for classes outside of the Indicator data model (see Section</w:t>
+        <w:t xml:space="preserve"> </w:t>
+      </w:r>
+      <w:r>
+        <w:lastRenderedPageBreak/>
+        <w:t>Package prefixes are provided for classes outside of the Indicator data model (see Section</w:t>
       </w:r>
       <w:r>
         <w:t xml:space="preserve"> </w:t>
@@ -7247,7 +7270,6 @@
         <w:spacing w:after="240"/>
       </w:pPr>
       <w:r>
-        <w:lastRenderedPageBreak/>
         <w:t xml:space="preserve">Note that if a class is a specialization of a superclass, only the properties that constitute the specialization are shown in the property table (i.e., properties of the superclass will not be shown).  However, details of the superclass may be shown in the UML diagram.  </w:t>
       </w:r>
       <w:r>
@@ -7878,7 +7900,7 @@
       <w:pPr>
         <w:pStyle w:val="Heading1"/>
         <w:sectPr>
-          <w:footerReference w:type="default" r:id="rId33"/>
+          <w:footerReference w:type="default" r:id="rId29"/>
           <w:pgSz w:w="12240" w:h="15840"/>
           <w:pgMar w:top="1440" w:right="1620" w:bottom="1440" w:left="1710" w:header="720" w:footer="720" w:gutter="0"/>
           <w:pgNumType w:start="1"/>
@@ -8119,7 +8141,7 @@
                     </pic:cNvPicPr>
                   </pic:nvPicPr>
                   <pic:blipFill>
-                    <a:blip r:embed="rId34">
+                    <a:blip r:embed="rId30">
                       <a:extLst>
                         <a:ext uri="{28A0092B-C50C-407E-A947-70E740481C1C}">
                           <a14:useLocalDpi xmlns:a14="http://schemas.microsoft.com/office/drawing/2010/main" val="0"/>
@@ -8332,7 +8354,7 @@
       <w:r>
         <w:t xml:space="preserve">A STIX </w:t>
       </w:r>
-      <w:hyperlink r:id="rId35" w:history="1">
+      <w:hyperlink r:id="rId31" w:history="1">
         <w:r>
           <w:t>Course of Action</w:t>
         </w:r>
@@ -9264,7 +9286,7 @@
                     <pic:cNvPicPr/>
                   </pic:nvPicPr>
                   <pic:blipFill>
-                    <a:blip r:embed="rId36"/>
+                    <a:blip r:embed="rId32"/>
                     <a:stretch>
                       <a:fillRect/>
                     </a:stretch>
@@ -10773,7 +10795,15 @@
                 <w:sz w:val="22"/>
                 <w:szCs w:val="22"/>
               </w:rPr>
-              <w:t>0..1</w:t>
+              <w:t>0..</w:t>
+            </w:r>
+            <w:r>
+              <w:rPr>
+                <w:rFonts w:ascii="Calibri" w:hAnsi="Calibri" w:cs="Arial"/>
+                <w:sz w:val="22"/>
+                <w:szCs w:val="22"/>
+              </w:rPr>
+              <w:t>*</w:t>
             </w:r>
           </w:p>
         </w:tc>
@@ -10966,7 +10996,15 @@
                 <w:sz w:val="22"/>
                 <w:szCs w:val="22"/>
               </w:rPr>
-              <w:t>0..1</w:t>
+              <w:t>0..</w:t>
+            </w:r>
+            <w:r>
+              <w:rPr>
+                <w:rFonts w:ascii="Calibri" w:hAnsi="Calibri" w:cs="Arial"/>
+                <w:sz w:val="22"/>
+                <w:szCs w:val="22"/>
+              </w:rPr>
+              <w:t>*</w:t>
             </w:r>
           </w:p>
         </w:tc>
@@ -11897,7 +11935,25 @@
                 <w:sz w:val="22"/>
                 <w:szCs w:val="22"/>
               </w:rPr>
-              <w:t>For situations calling for more than a simple name, the underlying class may be extended using a more complete structure such as the CIQIdentity3.0InstanceType subclass as defined in the “STIX Extensions Specification Version 1.1.1” document [STIX</w:t>
+              <w:t xml:space="preserve">For situations calling for more than a simple name, the underlying class may be extended using a more complete structure such as the CIQIdentity3.0InstanceType subclass as defined in the “STIX Extensions Specification Version </w:t>
+            </w:r>
+            <w:r>
+              <w:rPr>
+                <w:rFonts w:ascii="Calibri" w:hAnsi="Calibri"/>
+                <w:color w:val="000000"/>
+                <w:sz w:val="22"/>
+                <w:szCs w:val="22"/>
+              </w:rPr>
+              <w:t>1.2</w:t>
+            </w:r>
+            <w:r>
+              <w:rPr>
+                <w:rFonts w:ascii="Calibri" w:hAnsi="Calibri"/>
+                <w:color w:val="000000"/>
+                <w:sz w:val="22"/>
+                <w:szCs w:val="22"/>
+              </w:rPr>
+              <w:t>” document [STIX</w:t>
             </w:r>
             <w:r>
               <w:rPr>
@@ -14295,7 +14351,18 @@
                 <w:sz w:val="22"/>
                 <w:szCs w:val="22"/>
               </w:rPr>
-              <w:t>DiscoveryMethodVocab-1.0</w:t>
+              <w:t>DiscoveryMethodVocab-2</w:t>
+            </w:r>
+            <w:bookmarkStart w:id="54" w:name="_GoBack"/>
+            <w:bookmarkEnd w:id="54"/>
+            <w:r>
+              <w:rPr>
+                <w:rFonts w:cs="Arial"/>
+                <w:i/>
+                <w:sz w:val="22"/>
+                <w:szCs w:val="22"/>
+              </w:rPr>
+              <w:t>.0</w:t>
             </w:r>
             <w:r>
               <w:rPr>
@@ -15865,8 +15932,8 @@
       <w:pPr>
         <w:pStyle w:val="Heading2"/>
       </w:pPr>
-      <w:bookmarkStart w:id="54" w:name="_Ref394446305"/>
-      <w:bookmarkStart w:id="55" w:name="_Toc420661123"/>
+      <w:bookmarkStart w:id="55" w:name="_Ref394446305"/>
+      <w:bookmarkStart w:id="56" w:name="_Toc420661123"/>
       <w:proofErr w:type="spellStart"/>
       <w:r>
         <w:t>In</w:t>
@@ -15877,7 +15944,7 @@
       <w:r>
         <w:t>Version</w:t>
       </w:r>
-      <w:bookmarkEnd w:id="54"/>
+      <w:bookmarkEnd w:id="55"/>
       <w:r>
         <w:t>Type</w:t>
       </w:r>
@@ -15888,7 +15955,7 @@
       <w:r>
         <w:t>Enumeration</w:t>
       </w:r>
-      <w:bookmarkEnd w:id="55"/>
+      <w:bookmarkEnd w:id="56"/>
     </w:p>
     <w:p>
       <w:pPr>
@@ -15966,7 +16033,10 @@
         <w:t>STIX</w:t>
       </w:r>
       <w:r>
-        <w:t xml:space="preserve"> Version 1.1.1</w:t>
+        <w:t xml:space="preserve"> Version </w:t>
+      </w:r>
+      <w:r>
+        <w:t>1.2</w:t>
       </w:r>
       <w:r>
         <w:t>.</w:t>
@@ -16022,7 +16092,7 @@
         <w:spacing w:after="120"/>
         <w:jc w:val="center"/>
       </w:pPr>
-      <w:bookmarkStart w:id="56" w:name="_Ref395084581"/>
+      <w:bookmarkStart w:id="57" w:name="_Ref395084581"/>
       <w:r>
         <w:rPr>
           <w:color w:val="auto"/>
@@ -16122,7 +16192,7 @@
         </w:rPr>
         <w:fldChar w:fldCharType="end"/>
       </w:r>
-      <w:bookmarkEnd w:id="56"/>
+      <w:bookmarkEnd w:id="57"/>
       <w:r>
         <w:rPr>
           <w:color w:val="auto"/>
@@ -16619,12 +16689,68 @@
           </w:p>
         </w:tc>
       </w:tr>
+      <w:tr>
+        <w:trPr>
+          <w:trHeight w:val="547"/>
+          <w:jc w:val="center"/>
+        </w:trPr>
+        <w:tc>
+          <w:tcPr>
+            <w:tcW w:w="2358" w:type="dxa"/>
+            <w:vAlign w:val="center"/>
+          </w:tcPr>
+          <w:p>
+            <w:pPr>
+              <w:keepNext/>
+              <w:keepLines/>
+              <w:rPr>
+                <w:b/>
+                <w:sz w:val="22"/>
+              </w:rPr>
+            </w:pPr>
+            <w:r>
+              <w:rPr>
+                <w:b/>
+                <w:sz w:val="22"/>
+              </w:rPr>
+              <w:t>1.2</w:t>
+            </w:r>
+          </w:p>
+        </w:tc>
+        <w:tc>
+          <w:tcPr>
+            <w:tcW w:w="3577" w:type="dxa"/>
+            <w:vAlign w:val="center"/>
+          </w:tcPr>
+          <w:p>
+            <w:pPr>
+              <w:keepNext/>
+              <w:keepLines/>
+              <w:rPr>
+                <w:sz w:val="22"/>
+              </w:rPr>
+            </w:pPr>
+            <w:r>
+              <w:rPr>
+                <w:sz w:val="22"/>
+              </w:rPr>
+              <w:t>Incident data model Version 1</w:t>
+            </w:r>
+            <w:r>
+              <w:rPr>
+                <w:sz w:val="22"/>
+              </w:rPr>
+              <w:t>.2</w:t>
+            </w:r>
+          </w:p>
+        </w:tc>
+      </w:tr>
     </w:tbl>
     <w:p>
       <w:pPr>
         <w:pStyle w:val="Heading2"/>
       </w:pPr>
-      <w:bookmarkStart w:id="57" w:name="_Toc420661124"/>
+      <w:bookmarkStart w:id="58" w:name="_Toc420661124"/>
       <w:proofErr w:type="spellStart"/>
       <w:r>
         <w:t>ExternalIDType</w:t>
@@ -16633,7 +16759,7 @@
       <w:r>
         <w:t xml:space="preserve"> Class</w:t>
       </w:r>
-      <w:bookmarkEnd w:id="57"/>
+      <w:bookmarkEnd w:id="58"/>
     </w:p>
     <w:p>
       <w:pPr>
@@ -16724,7 +16850,7 @@
           <w:szCs w:val="24"/>
         </w:rPr>
       </w:pPr>
-      <w:bookmarkStart w:id="58" w:name="_Ref415087155"/>
+      <w:bookmarkStart w:id="59" w:name="_Ref415087155"/>
       <w:r>
         <w:rPr>
           <w:color w:val="auto"/>
@@ -16823,7 +16949,7 @@
         </w:rPr>
         <w:fldChar w:fldCharType="end"/>
       </w:r>
-      <w:bookmarkEnd w:id="58"/>
+      <w:bookmarkEnd w:id="59"/>
       <w:r>
         <w:rPr>
           <w:color w:val="auto"/>
@@ -17098,7 +17224,7 @@
       <w:pPr>
         <w:pStyle w:val="Heading2"/>
       </w:pPr>
-      <w:bookmarkStart w:id="59" w:name="_Toc420661125"/>
+      <w:bookmarkStart w:id="60" w:name="_Toc420661125"/>
       <w:proofErr w:type="spellStart"/>
       <w:r>
         <w:t>TimeType</w:t>
@@ -17107,7 +17233,7 @@
       <w:r>
         <w:t xml:space="preserve"> Class</w:t>
       </w:r>
-      <w:bookmarkEnd w:id="59"/>
+      <w:bookmarkEnd w:id="60"/>
     </w:p>
     <w:p>
       <w:pPr>
@@ -17228,6 +17354,7 @@
           <w:rFonts w:ascii="Calibri" w:hAnsi="Calibri"/>
           <w:color w:val="000000"/>
         </w:rPr>
+        <w:lastRenderedPageBreak/>
         <w:t>As specified in [STIX</w:t>
       </w:r>
       <w:r>
@@ -17303,7 +17430,6 @@
           <w:rFonts w:ascii="Courier New" w:hAnsi="Courier New" w:cs="Courier New"/>
           <w:color w:val="000000"/>
         </w:rPr>
-        <w:lastRenderedPageBreak/>
         <w:t>precision</w:t>
       </w:r>
       <w:r>
@@ -17390,7 +17516,7 @@
           <w:szCs w:val="24"/>
         </w:rPr>
       </w:pPr>
-      <w:bookmarkStart w:id="60" w:name="_Ref415087210"/>
+      <w:bookmarkStart w:id="61" w:name="_Ref415087210"/>
       <w:r>
         <w:rPr>
           <w:color w:val="auto"/>
@@ -17489,7 +17615,7 @@
         </w:rPr>
         <w:fldChar w:fldCharType="end"/>
       </w:r>
-      <w:bookmarkEnd w:id="60"/>
+      <w:bookmarkEnd w:id="61"/>
       <w:r>
         <w:rPr>
           <w:color w:val="auto"/>
@@ -19159,7 +19285,7 @@
       <w:pPr>
         <w:pStyle w:val="Heading2"/>
       </w:pPr>
-      <w:bookmarkStart w:id="61" w:name="_Toc420661126"/>
+      <w:bookmarkStart w:id="62" w:name="_Toc420661126"/>
       <w:proofErr w:type="spellStart"/>
       <w:r>
         <w:t>CategoriesType</w:t>
@@ -19168,7 +19294,7 @@
       <w:r>
         <w:t xml:space="preserve"> Class</w:t>
       </w:r>
-      <w:bookmarkEnd w:id="61"/>
+      <w:bookmarkEnd w:id="62"/>
     </w:p>
     <w:p>
       <w:pPr>
@@ -19221,6 +19347,7 @@
         <w:spacing w:after="240"/>
       </w:pPr>
       <w:r>
+        <w:lastRenderedPageBreak/>
         <w:t xml:space="preserve">The properties of the </w:t>
       </w:r>
       <w:proofErr w:type="spellStart"/>
@@ -19286,14 +19413,13 @@
           <w:szCs w:val="24"/>
         </w:rPr>
       </w:pPr>
-      <w:bookmarkStart w:id="62" w:name="_Ref415087823"/>
-      <w:r>
-        <w:rPr>
-          <w:color w:val="auto"/>
-          <w:sz w:val="24"/>
-          <w:szCs w:val="24"/>
-        </w:rPr>
-        <w:lastRenderedPageBreak/>
+      <w:bookmarkStart w:id="63" w:name="_Ref415087823"/>
+      <w:r>
+        <w:rPr>
+          <w:color w:val="auto"/>
+          <w:sz w:val="24"/>
+          <w:szCs w:val="24"/>
+        </w:rPr>
         <w:t xml:space="preserve">Table </w:t>
       </w:r>
       <w:r>
@@ -19386,7 +19512,7 @@
         </w:rPr>
         <w:fldChar w:fldCharType="end"/>
       </w:r>
-      <w:bookmarkEnd w:id="62"/>
+      <w:bookmarkEnd w:id="63"/>
       <w:r>
         <w:rPr>
           <w:color w:val="auto"/>
@@ -19836,7 +19962,7 @@
       <w:pPr>
         <w:pStyle w:val="Heading2"/>
       </w:pPr>
-      <w:bookmarkStart w:id="63" w:name="_Toc420661127"/>
+      <w:bookmarkStart w:id="64" w:name="_Toc420661127"/>
       <w:proofErr w:type="spellStart"/>
       <w:r>
         <w:t>AffectedAssetsType</w:t>
@@ -19845,7 +19971,7 @@
       <w:r>
         <w:t xml:space="preserve"> Class</w:t>
       </w:r>
-      <w:bookmarkEnd w:id="63"/>
+      <w:bookmarkEnd w:id="64"/>
     </w:p>
     <w:p>
       <w:pPr>
@@ -20037,7 +20163,7 @@
                     <pic:cNvPicPr/>
                   </pic:nvPicPr>
                   <pic:blipFill>
-                    <a:blip r:embed="rId37"/>
+                    <a:blip r:embed="rId33"/>
                     <a:stretch>
                       <a:fillRect/>
                     </a:stretch>
@@ -20070,7 +20196,7 @@
           <w:szCs w:val="24"/>
         </w:rPr>
       </w:pPr>
-      <w:bookmarkStart w:id="64" w:name="_Ref398817280"/>
+      <w:bookmarkStart w:id="65" w:name="_Ref398817280"/>
       <w:r>
         <w:rPr>
           <w:color w:val="auto"/>
@@ -20169,7 +20295,7 @@
         </w:rPr>
         <w:fldChar w:fldCharType="end"/>
       </w:r>
-      <w:bookmarkEnd w:id="64"/>
+      <w:bookmarkEnd w:id="65"/>
       <w:r>
         <w:rPr>
           <w:color w:val="auto"/>
@@ -20471,8 +20597,8 @@
           <w:color w:val="auto"/>
         </w:rPr>
       </w:pPr>
-      <w:bookmarkStart w:id="65" w:name="_Ref398817738"/>
-      <w:bookmarkStart w:id="66" w:name="_Ref398817699"/>
+      <w:bookmarkStart w:id="66" w:name="_Ref398817738"/>
+      <w:bookmarkStart w:id="67" w:name="_Ref398817699"/>
       <w:r>
         <w:rPr>
           <w:color w:val="auto"/>
@@ -20571,7 +20697,7 @@
         </w:rPr>
         <w:fldChar w:fldCharType="end"/>
       </w:r>
-      <w:bookmarkEnd w:id="65"/>
+      <w:bookmarkEnd w:id="66"/>
       <w:r>
         <w:rPr>
           <w:color w:val="auto"/>
@@ -20616,7 +20742,7 @@
         </w:rPr>
         <w:t xml:space="preserve"> class</w:t>
       </w:r>
-      <w:bookmarkEnd w:id="66"/>
+      <w:bookmarkEnd w:id="67"/>
     </w:p>
     <w:tbl>
       <w:tblPr>
@@ -20860,7 +20986,7 @@
       <w:pPr>
         <w:pStyle w:val="Heading3"/>
       </w:pPr>
-      <w:bookmarkStart w:id="67" w:name="_Toc420661128"/>
+      <w:bookmarkStart w:id="68" w:name="_Toc420661128"/>
       <w:proofErr w:type="spellStart"/>
       <w:r>
         <w:t>AffectedAssetType</w:t>
@@ -20869,7 +20995,7 @@
       <w:r>
         <w:t xml:space="preserve"> Class</w:t>
       </w:r>
-      <w:bookmarkEnd w:id="67"/>
+      <w:bookmarkEnd w:id="68"/>
     </w:p>
     <w:p>
       <w:pPr>
@@ -21032,7 +21158,7 @@
                     <pic:cNvPicPr/>
                   </pic:nvPicPr>
                   <pic:blipFill>
-                    <a:blip r:embed="rId38"/>
+                    <a:blip r:embed="rId34"/>
                     <a:stretch>
                       <a:fillRect/>
                     </a:stretch>
@@ -21065,7 +21191,7 @@
           <w:szCs w:val="24"/>
         </w:rPr>
       </w:pPr>
-      <w:bookmarkStart w:id="68" w:name="_Ref414785522"/>
+      <w:bookmarkStart w:id="69" w:name="_Ref414785522"/>
       <w:r>
         <w:rPr>
           <w:color w:val="auto"/>
@@ -21164,7 +21290,7 @@
         </w:rPr>
         <w:fldChar w:fldCharType="end"/>
       </w:r>
-      <w:bookmarkEnd w:id="68"/>
+      <w:bookmarkEnd w:id="69"/>
       <w:r>
         <w:rPr>
           <w:color w:val="auto"/>
@@ -21855,7 +21981,7 @@
           <w:szCs w:val="24"/>
         </w:rPr>
       </w:pPr>
-      <w:bookmarkStart w:id="69" w:name="_Ref414785489"/>
+      <w:bookmarkStart w:id="70" w:name="_Ref414785489"/>
       <w:r>
         <w:rPr>
           <w:color w:val="auto"/>
@@ -21954,7 +22080,7 @@
         </w:rPr>
         <w:fldChar w:fldCharType="end"/>
       </w:r>
-      <w:bookmarkEnd w:id="69"/>
+      <w:bookmarkEnd w:id="70"/>
       <w:r>
         <w:rPr>
           <w:color w:val="auto"/>
@@ -23767,7 +23893,21 @@
                 <w:sz w:val="22"/>
                 <w:szCs w:val="22"/>
               </w:rPr>
-              <w:t xml:space="preserve"> as defined in the “STIX Extensions Specification Version 1.1.1” document [STIX</w:t>
+              <w:t xml:space="preserve"> as defined in the “STIX Extensions Specification Version </w:t>
+            </w:r>
+            <w:r>
+              <w:rPr>
+                <w:sz w:val="22"/>
+                <w:szCs w:val="22"/>
+              </w:rPr>
+              <w:t>1.2</w:t>
+            </w:r>
+            <w:r>
+              <w:rPr>
+                <w:sz w:val="22"/>
+                <w:szCs w:val="22"/>
+              </w:rPr>
+              <w:t>” document [STIX</w:t>
             </w:r>
             <w:r>
               <w:rPr>
@@ -24130,7 +24270,7 @@
       <w:pPr>
         <w:pStyle w:val="Heading4"/>
       </w:pPr>
-      <w:bookmarkStart w:id="70" w:name="_Toc420661129"/>
+      <w:bookmarkStart w:id="71" w:name="_Toc420661129"/>
       <w:proofErr w:type="spellStart"/>
       <w:r>
         <w:lastRenderedPageBreak/>
@@ -24140,7 +24280,7 @@
       <w:r>
         <w:t xml:space="preserve"> Class</w:t>
       </w:r>
-      <w:bookmarkEnd w:id="70"/>
+      <w:bookmarkEnd w:id="71"/>
     </w:p>
     <w:p>
       <w:pPr>
@@ -24317,7 +24457,7 @@
           <w:szCs w:val="24"/>
         </w:rPr>
       </w:pPr>
-      <w:bookmarkStart w:id="71" w:name="_Ref415059438"/>
+      <w:bookmarkStart w:id="72" w:name="_Ref415059438"/>
       <w:r>
         <w:rPr>
           <w:color w:val="auto"/>
@@ -24416,7 +24556,7 @@
         </w:rPr>
         <w:fldChar w:fldCharType="end"/>
       </w:r>
-      <w:bookmarkEnd w:id="71"/>
+      <w:bookmarkEnd w:id="72"/>
       <w:r>
         <w:rPr>
           <w:color w:val="auto"/>
@@ -24706,7 +24846,7 @@
       <w:pPr>
         <w:pStyle w:val="Heading3"/>
       </w:pPr>
-      <w:bookmarkStart w:id="72" w:name="_Toc420661130"/>
+      <w:bookmarkStart w:id="73" w:name="_Toc420661130"/>
       <w:proofErr w:type="spellStart"/>
       <w:r>
         <w:t>NatureOfSecurityEffectType</w:t>
@@ -24715,7 +24855,7 @@
       <w:r>
         <w:t xml:space="preserve"> Class</w:t>
       </w:r>
-      <w:bookmarkEnd w:id="72"/>
+      <w:bookmarkEnd w:id="73"/>
     </w:p>
     <w:p>
       <w:pPr>
@@ -24850,7 +24990,7 @@
           <w:szCs w:val="24"/>
         </w:rPr>
       </w:pPr>
-      <w:bookmarkStart w:id="73" w:name="_Ref415059439"/>
+      <w:bookmarkStart w:id="74" w:name="_Ref415059439"/>
       <w:r>
         <w:rPr>
           <w:color w:val="auto"/>
@@ -24949,7 +25089,7 @@
         </w:rPr>
         <w:fldChar w:fldCharType="end"/>
       </w:r>
-      <w:bookmarkEnd w:id="73"/>
+      <w:bookmarkEnd w:id="74"/>
       <w:r>
         <w:rPr>
           <w:color w:val="auto"/>
@@ -25223,7 +25363,7 @@
       <w:pPr>
         <w:pStyle w:val="Heading4"/>
       </w:pPr>
-      <w:bookmarkStart w:id="74" w:name="_Toc420661131"/>
+      <w:bookmarkStart w:id="75" w:name="_Toc420661131"/>
       <w:proofErr w:type="spellStart"/>
       <w:r>
         <w:t>PropertyAffectedType</w:t>
@@ -25232,7 +25372,7 @@
       <w:r>
         <w:t xml:space="preserve"> Class</w:t>
       </w:r>
-      <w:bookmarkEnd w:id="74"/>
+      <w:bookmarkEnd w:id="75"/>
     </w:p>
     <w:p>
       <w:pPr>
@@ -25342,7 +25482,7 @@
           <w:szCs w:val="24"/>
         </w:rPr>
       </w:pPr>
-      <w:bookmarkStart w:id="75" w:name="_Ref415059441"/>
+      <w:bookmarkStart w:id="76" w:name="_Ref415059441"/>
       <w:r>
         <w:rPr>
           <w:color w:val="auto"/>
@@ -25441,7 +25581,7 @@
         </w:rPr>
         <w:fldChar w:fldCharType="end"/>
       </w:r>
-      <w:bookmarkEnd w:id="75"/>
+      <w:bookmarkEnd w:id="76"/>
       <w:r>
         <w:rPr>
           <w:color w:val="auto"/>
@@ -26417,7 +26557,23 @@
                 <w:sz w:val="22"/>
                 <w:szCs w:val="22"/>
               </w:rPr>
-              <w:t>AvailabilityLossTypeVocab-1.1.1’</w:t>
+              <w:t>AvailabilityLossTypeVocab-</w:t>
+            </w:r>
+            <w:r>
+              <w:rPr>
+                <w:i/>
+                <w:sz w:val="22"/>
+                <w:szCs w:val="22"/>
+              </w:rPr>
+              <w:t>1.2</w:t>
+            </w:r>
+            <w:r>
+              <w:rPr>
+                <w:i/>
+                <w:sz w:val="22"/>
+                <w:szCs w:val="22"/>
+              </w:rPr>
+              <w:t>’</w:t>
             </w:r>
             <w:r>
               <w:rPr>
@@ -26984,20 +27140,18 @@
           <w:b/>
         </w:rPr>
       </w:pPr>
-      <w:bookmarkStart w:id="76" w:name="_Toc415824710"/>
-      <w:bookmarkStart w:id="77" w:name="_Toc416425864"/>
-      <w:bookmarkStart w:id="78" w:name="_Toc416425919"/>
-      <w:bookmarkStart w:id="79" w:name="_Toc417309233"/>
-      <w:bookmarkStart w:id="80" w:name="_Toc418424506"/>
-      <w:bookmarkStart w:id="81" w:name="_Toc419122355"/>
-      <w:bookmarkStart w:id="82" w:name="_Toc415824719"/>
-      <w:bookmarkStart w:id="83" w:name="_Toc416425873"/>
-      <w:bookmarkStart w:id="84" w:name="_Toc416425928"/>
-      <w:bookmarkStart w:id="85" w:name="_Toc417309242"/>
-      <w:bookmarkStart w:id="86" w:name="_Toc418424515"/>
-      <w:bookmarkStart w:id="87" w:name="_Toc419122364"/>
-      <w:bookmarkStart w:id="88" w:name="_GoBack"/>
-      <w:bookmarkEnd w:id="76"/>
+      <w:bookmarkStart w:id="77" w:name="_Toc415824710"/>
+      <w:bookmarkStart w:id="78" w:name="_Toc416425864"/>
+      <w:bookmarkStart w:id="79" w:name="_Toc416425919"/>
+      <w:bookmarkStart w:id="80" w:name="_Toc417309233"/>
+      <w:bookmarkStart w:id="81" w:name="_Toc418424506"/>
+      <w:bookmarkStart w:id="82" w:name="_Toc419122355"/>
+      <w:bookmarkStart w:id="83" w:name="_Toc415824719"/>
+      <w:bookmarkStart w:id="84" w:name="_Toc416425873"/>
+      <w:bookmarkStart w:id="85" w:name="_Toc416425928"/>
+      <w:bookmarkStart w:id="86" w:name="_Toc417309242"/>
+      <w:bookmarkStart w:id="87" w:name="_Toc418424515"/>
+      <w:bookmarkStart w:id="88" w:name="_Toc419122364"/>
       <w:bookmarkEnd w:id="77"/>
       <w:bookmarkEnd w:id="78"/>
       <w:bookmarkEnd w:id="79"/>
@@ -27749,7 +27903,7 @@
                     <pic:cNvPicPr/>
                   </pic:nvPicPr>
                   <pic:blipFill>
-                    <a:blip r:embed="rId39"/>
+                    <a:blip r:embed="rId35"/>
                     <a:stretch>
                       <a:fillRect/>
                     </a:stretch>
@@ -29882,8 +30036,8 @@
       <w:pPr>
         <w:pStyle w:val="Heading3"/>
       </w:pPr>
-      <w:bookmarkStart w:id="93" w:name="_Ref396999734"/>
-      <w:bookmarkStart w:id="94" w:name="_Toc420661133"/>
+      <w:bookmarkStart w:id="93" w:name="_Toc420661133"/>
+      <w:bookmarkStart w:id="94" w:name="_Ref396999734"/>
       <w:proofErr w:type="spellStart"/>
       <w:r>
         <w:t>DirectImpactSummaryType</w:t>
@@ -29892,7 +30046,7 @@
       <w:r>
         <w:t xml:space="preserve"> Class</w:t>
       </w:r>
-      <w:bookmarkEnd w:id="94"/>
+      <w:bookmarkEnd w:id="93"/>
     </w:p>
     <w:p>
       <w:pPr>
@@ -35250,7 +35404,7 @@
       <w:r>
         <w:t xml:space="preserve"> Class</w:t>
       </w:r>
-      <w:bookmarkEnd w:id="93"/>
+      <w:bookmarkEnd w:id="94"/>
       <w:bookmarkEnd w:id="105"/>
     </w:p>
     <w:p>
@@ -35469,7 +35623,7 @@
                     <pic:cNvPicPr/>
                   </pic:nvPicPr>
                   <pic:blipFill>
-                    <a:blip r:embed="rId40"/>
+                    <a:blip r:embed="rId36"/>
                     <a:stretch>
                       <a:fillRect/>
                     </a:stretch>
@@ -36433,7 +36587,7 @@
                     <pic:cNvPicPr/>
                   </pic:nvPicPr>
                   <pic:blipFill>
-                    <a:blip r:embed="rId41"/>
+                    <a:blip r:embed="rId37"/>
                     <a:stretch>
                       <a:fillRect/>
                     </a:stretch>
@@ -37553,7 +37707,7 @@
                     <pic:cNvPicPr/>
                   </pic:nvPicPr>
                   <pic:blipFill>
-                    <a:blip r:embed="rId42"/>
+                    <a:blip r:embed="rId38"/>
                     <a:stretch>
                       <a:fillRect/>
                     </a:stretch>
@@ -38698,7 +38852,7 @@
                     <pic:cNvPicPr/>
                   </pic:nvPicPr>
                   <pic:blipFill>
-                    <a:blip r:embed="rId43"/>
+                    <a:blip r:embed="rId39"/>
                     <a:stretch>
                       <a:fillRect/>
                     </a:stretch>
@@ -39638,7 +39792,7 @@
                     <pic:cNvPicPr/>
                   </pic:nvPicPr>
                   <pic:blipFill>
-                    <a:blip r:embed="rId44"/>
+                    <a:blip r:embed="rId40"/>
                     <a:stretch>
                       <a:fillRect/>
                     </a:stretch>
@@ -40809,7 +40963,7 @@
                     <pic:cNvPicPr/>
                   </pic:nvPicPr>
                   <pic:blipFill>
-                    <a:blip r:embed="rId45"/>
+                    <a:blip r:embed="rId41"/>
                     <a:stretch>
                       <a:fillRect/>
                     </a:stretch>
@@ -44542,7 +44696,7 @@
                     <pic:cNvPicPr/>
                   </pic:nvPicPr>
                   <pic:blipFill>
-                    <a:blip r:embed="rId46"/>
+                    <a:blip r:embed="rId42"/>
                     <a:stretch>
                       <a:fillRect/>
                     </a:stretch>
@@ -47288,7 +47442,7 @@
       <w:r>
         <w:tab/>
       </w:r>
-      <w:hyperlink r:id="rId47" w:history="1">
+      <w:hyperlink r:id="rId43" w:history="1">
         <w:r>
           <w:rPr>
             <w:rStyle w:val="Hyperlink"/>
@@ -47321,7 +47475,7 @@
         <w:keepLines/>
         <w:ind w:left="720" w:firstLine="720"/>
       </w:pPr>
-      <w:hyperlink r:id="rId48" w:history="1">
+      <w:hyperlink r:id="rId44" w:history="1">
         <w:r>
           <w:rPr>
             <w:rStyle w:val="Hyperlink"/>
@@ -47374,7 +47528,7 @@
       <w:r>
         <w:tab/>
       </w:r>
-      <w:hyperlink r:id="rId49" w:history="1">
+      <w:hyperlink r:id="rId45" w:history="1">
         <w:r>
           <w:rPr>
             <w:rStyle w:val="Hyperlink"/>
@@ -47424,7 +47578,7 @@
       <w:r>
         <w:tab/>
       </w:r>
-      <w:hyperlink r:id="rId50" w:history="1">
+      <w:hyperlink r:id="rId46" w:history="1">
         <w:r>
           <w:rPr>
             <w:rStyle w:val="Hyperlink"/>
@@ -47497,7 +47651,13 @@
         <w:rPr>
           <w:szCs w:val="24"/>
         </w:rPr>
-        <w:t xml:space="preserve">1.1.1 </w:t>
+        <w:t>1.2</w:t>
+      </w:r>
+      <w:r>
+        <w:rPr>
+          <w:szCs w:val="24"/>
+        </w:rPr>
+        <w:t xml:space="preserve"> </w:t>
       </w:r>
       <w:r>
         <w:rPr>
@@ -47515,7 +47675,483 @@
         <w:rPr>
           <w:szCs w:val="24"/>
         </w:rPr>
-        <w:t>1.1.1</w:t>
+        <w:t>1.2</w:t>
+      </w:r>
+      <w:r>
+        <w:rPr>
+          <w:szCs w:val="24"/>
+        </w:rPr>
+        <w:t>)</w:t>
+      </w:r>
+    </w:p>
+    <w:p>
+      <w:pPr>
+        <w:pStyle w:val="FootnoteText"/>
+        <w:rPr>
+          <w:szCs w:val="24"/>
+        </w:rPr>
+      </w:pPr>
+      <w:r>
+        <w:rPr>
+          <w:szCs w:val="24"/>
+        </w:rPr>
+        <w:tab/>
+      </w:r>
+      <w:r>
+        <w:rPr>
+          <w:szCs w:val="24"/>
+        </w:rPr>
+        <w:tab/>
+      </w:r>
+      <w:hyperlink r:id="rId47" w:history="1">
+        <w:r>
+          <w:rPr>
+            <w:rStyle w:val="Hyperlink"/>
+            <w:szCs w:val="24"/>
+          </w:rPr>
+          <w:t>http://stix.mitre.org/about/documents/XXXX.pdf</w:t>
+        </w:r>
+      </w:hyperlink>
+      <w:r>
+        <w:rPr>
+          <w:szCs w:val="24"/>
+        </w:rPr>
+        <w:t xml:space="preserve"> </w:t>
+      </w:r>
+    </w:p>
+    <w:p>
+      <w:pPr>
+        <w:rPr>
+          <w:b/>
+        </w:rPr>
+      </w:pPr>
+    </w:p>
+    <w:p>
+      <w:pPr>
+        <w:pStyle w:val="FootnoteText"/>
+        <w:ind w:left="1440" w:hanging="1440"/>
+        <w:rPr>
+          <w:szCs w:val="24"/>
+        </w:rPr>
+      </w:pPr>
+      <w:r>
+        <w:rPr>
+          <w:szCs w:val="24"/>
+        </w:rPr>
+        <w:t>[STIX</w:t>
+      </w:r>
+      <w:r>
+        <w:rPr>
+          <w:szCs w:val="24"/>
+          <w:vertAlign w:val="subscript"/>
+        </w:rPr>
+        <w:t>COA</w:t>
+      </w:r>
+      <w:r>
+        <w:rPr>
+          <w:szCs w:val="24"/>
+        </w:rPr>
+        <w:t>]</w:t>
+      </w:r>
+      <w:r>
+        <w:rPr>
+          <w:szCs w:val="24"/>
+        </w:rPr>
+        <w:tab/>
+      </w:r>
+      <w:r>
+        <w:rPr>
+          <w:szCs w:val="24"/>
+        </w:rPr>
+        <w:t>STIX</w:t>
+      </w:r>
+      <w:r>
+        <w:rPr>
+          <w:szCs w:val="24"/>
+          <w:vertAlign w:val="superscript"/>
+        </w:rPr>
+        <w:t>TM</w:t>
+      </w:r>
+      <w:r>
+        <w:rPr>
+          <w:szCs w:val="24"/>
+        </w:rPr>
+        <w:t xml:space="preserve"> </w:t>
+      </w:r>
+      <w:r>
+        <w:rPr>
+          <w:szCs w:val="24"/>
+        </w:rPr>
+        <w:t>1.2</w:t>
+      </w:r>
+      <w:r>
+        <w:rPr>
+          <w:szCs w:val="24"/>
+        </w:rPr>
+        <w:t xml:space="preserve"> Course of Action </w:t>
+      </w:r>
+      <w:r>
+        <w:rPr>
+          <w:szCs w:val="24"/>
+        </w:rPr>
+        <w:t xml:space="preserve">Specification </w:t>
+      </w:r>
+      <w:r>
+        <w:rPr>
+          <w:szCs w:val="24"/>
+        </w:rPr>
+        <w:t>(v</w:t>
+      </w:r>
+      <w:r>
+        <w:rPr>
+          <w:szCs w:val="24"/>
+        </w:rPr>
+        <w:t>1.2</w:t>
+      </w:r>
+      <w:r>
+        <w:rPr>
+          <w:szCs w:val="24"/>
+        </w:rPr>
+        <w:t>)</w:t>
+      </w:r>
+    </w:p>
+    <w:p>
+      <w:pPr>
+        <w:pStyle w:val="FootnoteText"/>
+        <w:rPr>
+          <w:szCs w:val="24"/>
+        </w:rPr>
+      </w:pPr>
+      <w:r>
+        <w:rPr>
+          <w:szCs w:val="24"/>
+        </w:rPr>
+        <w:tab/>
+      </w:r>
+      <w:r>
+        <w:rPr>
+          <w:szCs w:val="24"/>
+        </w:rPr>
+        <w:tab/>
+      </w:r>
+      <w:hyperlink r:id="rId48" w:history="1">
+        <w:r>
+          <w:rPr>
+            <w:rStyle w:val="Hyperlink"/>
+            <w:szCs w:val="24"/>
+          </w:rPr>
+          <w:t>http://stix.mitre.org/about/documents/XXXX.pdf</w:t>
+        </w:r>
+      </w:hyperlink>
+      <w:r>
+        <w:rPr>
+          <w:szCs w:val="24"/>
+        </w:rPr>
+        <w:t xml:space="preserve"> </w:t>
+      </w:r>
+    </w:p>
+    <w:p>
+      <w:pPr>
+        <w:pStyle w:val="FootnoteText"/>
+        <w:rPr>
+          <w:szCs w:val="24"/>
+        </w:rPr>
+      </w:pPr>
+    </w:p>
+    <w:p>
+      <w:pPr>
+        <w:pStyle w:val="FootnoteText"/>
+        <w:ind w:left="1440" w:hanging="1440"/>
+        <w:rPr>
+          <w:szCs w:val="24"/>
+        </w:rPr>
+      </w:pPr>
+      <w:r>
+        <w:t>[</w:t>
+      </w:r>
+      <w:r>
+        <w:t>STIX</w:t>
+      </w:r>
+      <w:r>
+        <w:rPr>
+          <w:vertAlign w:val="subscript"/>
+        </w:rPr>
+        <w:t>IND</w:t>
+      </w:r>
+      <w:r>
+        <w:t>]</w:t>
+      </w:r>
+      <w:r>
+        <w:tab/>
+      </w:r>
+      <w:r>
+        <w:rPr>
+          <w:szCs w:val="24"/>
+        </w:rPr>
+        <w:t>STIX</w:t>
+      </w:r>
+      <w:r>
+        <w:rPr>
+          <w:szCs w:val="24"/>
+          <w:vertAlign w:val="superscript"/>
+        </w:rPr>
+        <w:t>TM</w:t>
+      </w:r>
+      <w:r>
+        <w:rPr>
+          <w:szCs w:val="24"/>
+        </w:rPr>
+        <w:t xml:space="preserve"> </w:t>
+      </w:r>
+      <w:r>
+        <w:rPr>
+          <w:szCs w:val="24"/>
+        </w:rPr>
+        <w:t>1.2</w:t>
+      </w:r>
+      <w:r>
+        <w:rPr>
+          <w:szCs w:val="24"/>
+        </w:rPr>
+        <w:t xml:space="preserve"> Indicator Specification (v2.1.1)</w:t>
+      </w:r>
+    </w:p>
+    <w:p>
+      <w:pPr>
+        <w:pStyle w:val="FootnoteText"/>
+        <w:rPr>
+          <w:szCs w:val="24"/>
+        </w:rPr>
+      </w:pPr>
+      <w:r>
+        <w:rPr>
+          <w:szCs w:val="24"/>
+        </w:rPr>
+        <w:tab/>
+      </w:r>
+      <w:r>
+        <w:rPr>
+          <w:szCs w:val="24"/>
+        </w:rPr>
+        <w:tab/>
+      </w:r>
+      <w:hyperlink r:id="rId49" w:history="1">
+        <w:r>
+          <w:rPr>
+            <w:rStyle w:val="Hyperlink"/>
+            <w:szCs w:val="24"/>
+          </w:rPr>
+          <w:t>http://stix.mitre.org/about/documents/XXXX.pdf</w:t>
+        </w:r>
+      </w:hyperlink>
+      <w:r>
+        <w:rPr>
+          <w:szCs w:val="24"/>
+        </w:rPr>
+        <w:t xml:space="preserve"> </w:t>
+      </w:r>
+    </w:p>
+    <w:p>
+      <w:pPr>
+        <w:rPr>
+          <w:b/>
+        </w:rPr>
+      </w:pPr>
+    </w:p>
+    <w:p>
+      <w:pPr>
+        <w:pStyle w:val="FootnoteText"/>
+        <w:ind w:left="1440" w:hanging="1440"/>
+        <w:rPr>
+          <w:szCs w:val="24"/>
+        </w:rPr>
+      </w:pPr>
+      <w:r>
+        <w:rPr>
+          <w:szCs w:val="24"/>
+        </w:rPr>
+        <w:t>[STIX</w:t>
+      </w:r>
+      <w:r>
+        <w:rPr>
+          <w:szCs w:val="24"/>
+          <w:vertAlign w:val="subscript"/>
+        </w:rPr>
+        <w:t>O</w:t>
+      </w:r>
+      <w:r>
+        <w:rPr>
+          <w:szCs w:val="24"/>
+        </w:rPr>
+        <w:t>]</w:t>
+      </w:r>
+      <w:r>
+        <w:rPr>
+          <w:szCs w:val="24"/>
+        </w:rPr>
+        <w:tab/>
+      </w:r>
+      <w:r>
+        <w:rPr>
+          <w:szCs w:val="24"/>
+        </w:rPr>
+        <w:t>STIX</w:t>
+      </w:r>
+      <w:r>
+        <w:rPr>
+          <w:szCs w:val="24"/>
+          <w:vertAlign w:val="superscript"/>
+        </w:rPr>
+        <w:t>TM</w:t>
+      </w:r>
+      <w:r>
+        <w:rPr>
+          <w:szCs w:val="24"/>
+        </w:rPr>
+        <w:t xml:space="preserve"> </w:t>
+      </w:r>
+      <w:r>
+        <w:rPr>
+          <w:szCs w:val="24"/>
+        </w:rPr>
+        <w:t>1.2</w:t>
+      </w:r>
+      <w:r>
+        <w:rPr>
+          <w:szCs w:val="24"/>
+        </w:rPr>
+        <w:t xml:space="preserve"> </w:t>
+      </w:r>
+      <w:r>
+        <w:rPr>
+          <w:szCs w:val="24"/>
+        </w:rPr>
+        <w:t xml:space="preserve">Specification Overview </w:t>
+      </w:r>
+    </w:p>
+    <w:p>
+      <w:pPr>
+        <w:pStyle w:val="FootnoteText"/>
+        <w:rPr>
+          <w:szCs w:val="24"/>
+        </w:rPr>
+      </w:pPr>
+      <w:r>
+        <w:rPr>
+          <w:szCs w:val="24"/>
+        </w:rPr>
+        <w:tab/>
+      </w:r>
+      <w:r>
+        <w:rPr>
+          <w:szCs w:val="24"/>
+        </w:rPr>
+        <w:tab/>
+      </w:r>
+      <w:hyperlink r:id="rId50" w:history="1">
+        <w:r>
+          <w:rPr>
+            <w:rStyle w:val="Hyperlink"/>
+            <w:szCs w:val="24"/>
+          </w:rPr>
+          <w:t>http://stix.mitre.org/about/documents/XXXX.pdf</w:t>
+        </w:r>
+      </w:hyperlink>
+      <w:r>
+        <w:rPr>
+          <w:szCs w:val="24"/>
+        </w:rPr>
+        <w:t xml:space="preserve"> </w:t>
+      </w:r>
+    </w:p>
+    <w:p>
+      <w:pPr>
+        <w:rPr>
+          <w:rStyle w:val="Hyperlink"/>
+        </w:rPr>
+      </w:pPr>
+    </w:p>
+    <w:p>
+      <w:pPr>
+        <w:pStyle w:val="FootnoteText"/>
+        <w:ind w:left="1440" w:hanging="1440"/>
+        <w:rPr>
+          <w:szCs w:val="24"/>
+        </w:rPr>
+      </w:pPr>
+      <w:r>
+        <w:rPr>
+          <w:szCs w:val="24"/>
+        </w:rPr>
+        <w:t>[STIX</w:t>
+      </w:r>
+      <w:r>
+        <w:rPr>
+          <w:szCs w:val="24"/>
+          <w:vertAlign w:val="subscript"/>
+        </w:rPr>
+        <w:t>TA</w:t>
+      </w:r>
+      <w:r>
+        <w:rPr>
+          <w:szCs w:val="24"/>
+        </w:rPr>
+        <w:t>]</w:t>
+      </w:r>
+      <w:r>
+        <w:rPr>
+          <w:szCs w:val="24"/>
+        </w:rPr>
+        <w:tab/>
+      </w:r>
+      <w:r>
+        <w:rPr>
+          <w:szCs w:val="24"/>
+        </w:rPr>
+        <w:t>STIX</w:t>
+      </w:r>
+      <w:r>
+        <w:rPr>
+          <w:szCs w:val="24"/>
+          <w:vertAlign w:val="superscript"/>
+        </w:rPr>
+        <w:t>TM</w:t>
+      </w:r>
+      <w:r>
+        <w:rPr>
+          <w:szCs w:val="24"/>
+        </w:rPr>
+        <w:t xml:space="preserve"> </w:t>
+      </w:r>
+      <w:r>
+        <w:rPr>
+          <w:szCs w:val="24"/>
+        </w:rPr>
+        <w:t>1.2</w:t>
+      </w:r>
+      <w:r>
+        <w:rPr>
+          <w:szCs w:val="24"/>
+        </w:rPr>
+        <w:t xml:space="preserve"> </w:t>
+      </w:r>
+      <w:r>
+        <w:rPr>
+          <w:szCs w:val="24"/>
+        </w:rPr>
+        <w:t xml:space="preserve">TTP Specification </w:t>
+      </w:r>
+      <w:r>
+        <w:rPr>
+          <w:szCs w:val="24"/>
+        </w:rPr>
+        <w:t>(v</w:t>
+      </w:r>
+      <w:r>
+        <w:rPr>
+          <w:szCs w:val="24"/>
+        </w:rPr>
+        <w:t>1.2</w:t>
       </w:r>
       <w:r>
         <w:rPr>
@@ -47561,8 +48197,9 @@
     </w:p>
     <w:p>
       <w:pPr>
-        <w:rPr>
-          <w:b/>
+        <w:pStyle w:val="FootnoteText"/>
+        <w:rPr>
+          <w:szCs w:val="24"/>
         </w:rPr>
       </w:pPr>
     </w:p>
@@ -47585,7 +48222,7 @@
           <w:szCs w:val="24"/>
           <w:vertAlign w:val="subscript"/>
         </w:rPr>
-        <w:t>COA</w:t>
+        <w:t>TTP</w:t>
       </w:r>
       <w:r>
         <w:rPr>
@@ -47622,19 +48259,39 @@
         <w:rPr>
           <w:szCs w:val="24"/>
         </w:rPr>
-        <w:t xml:space="preserve">1.1.1 Course of Action </w:t>
-      </w:r>
-      <w:r>
-        <w:rPr>
-          <w:szCs w:val="24"/>
-        </w:rPr>
-        <w:t xml:space="preserve">Specification </w:t>
-      </w:r>
-      <w:r>
-        <w:rPr>
-          <w:szCs w:val="24"/>
-        </w:rPr>
-        <w:t>(v1.1.1)</w:t>
+        <w:t>1.2</w:t>
+      </w:r>
+      <w:r>
+        <w:rPr>
+          <w:szCs w:val="24"/>
+        </w:rPr>
+        <w:t xml:space="preserve"> Threat </w:t>
+      </w:r>
+      <w:proofErr w:type="spellStart"/>
+      <w:r>
+        <w:rPr>
+          <w:szCs w:val="24"/>
+        </w:rPr>
+        <w:t>Actpr</w:t>
+      </w:r>
+      <w:proofErr w:type="spellEnd"/>
+      <w:r>
+        <w:rPr>
+          <w:szCs w:val="24"/>
+        </w:rPr>
+        <w:t xml:space="preserve"> Specification (v</w:t>
+      </w:r>
+      <w:r>
+        <w:rPr>
+          <w:szCs w:val="24"/>
+        </w:rPr>
+        <w:t>1.2</w:t>
+      </w:r>
+      <w:r>
+        <w:rPr>
+          <w:szCs w:val="24"/>
+        </w:rPr>
+        <w:t xml:space="preserve">) </w:t>
       </w:r>
     </w:p>
     <w:p>
@@ -47682,425 +48339,6 @@
     </w:p>
     <w:p>
       <w:pPr>
-        <w:pStyle w:val="FootnoteText"/>
-        <w:ind w:left="1440" w:hanging="1440"/>
-        <w:rPr>
-          <w:szCs w:val="24"/>
-        </w:rPr>
-      </w:pPr>
-      <w:r>
-        <w:t>[</w:t>
-      </w:r>
-      <w:r>
-        <w:t>STIX</w:t>
-      </w:r>
-      <w:r>
-        <w:rPr>
-          <w:vertAlign w:val="subscript"/>
-        </w:rPr>
-        <w:t>IND</w:t>
-      </w:r>
-      <w:r>
-        <w:t>]</w:t>
-      </w:r>
-      <w:r>
-        <w:tab/>
-      </w:r>
-      <w:r>
-        <w:rPr>
-          <w:szCs w:val="24"/>
-        </w:rPr>
-        <w:t>STIX</w:t>
-      </w:r>
-      <w:r>
-        <w:rPr>
-          <w:szCs w:val="24"/>
-          <w:vertAlign w:val="superscript"/>
-        </w:rPr>
-        <w:t>TM</w:t>
-      </w:r>
-      <w:r>
-        <w:rPr>
-          <w:szCs w:val="24"/>
-        </w:rPr>
-        <w:t xml:space="preserve"> 1.1.1 Indicator Specification (v2.1.1)</w:t>
-      </w:r>
-    </w:p>
-    <w:p>
-      <w:pPr>
-        <w:pStyle w:val="FootnoteText"/>
-        <w:rPr>
-          <w:szCs w:val="24"/>
-        </w:rPr>
-      </w:pPr>
-      <w:r>
-        <w:rPr>
-          <w:szCs w:val="24"/>
-        </w:rPr>
-        <w:tab/>
-      </w:r>
-      <w:r>
-        <w:rPr>
-          <w:szCs w:val="24"/>
-        </w:rPr>
-        <w:tab/>
-      </w:r>
-      <w:hyperlink r:id="rId53" w:history="1">
-        <w:r>
-          <w:rPr>
-            <w:rStyle w:val="Hyperlink"/>
-            <w:szCs w:val="24"/>
-          </w:rPr>
-          <w:t>http://stix.mitre.org/about/documents/XXXX.pdf</w:t>
-        </w:r>
-      </w:hyperlink>
-      <w:r>
-        <w:rPr>
-          <w:szCs w:val="24"/>
-        </w:rPr>
-        <w:t xml:space="preserve"> </w:t>
-      </w:r>
-    </w:p>
-    <w:p>
-      <w:pPr>
-        <w:rPr>
-          <w:b/>
-        </w:rPr>
-      </w:pPr>
-    </w:p>
-    <w:p>
-      <w:pPr>
-        <w:pStyle w:val="FootnoteText"/>
-        <w:ind w:left="1440" w:hanging="1440"/>
-        <w:rPr>
-          <w:szCs w:val="24"/>
-        </w:rPr>
-      </w:pPr>
-      <w:r>
-        <w:rPr>
-          <w:szCs w:val="24"/>
-        </w:rPr>
-        <w:t>[STIX</w:t>
-      </w:r>
-      <w:r>
-        <w:rPr>
-          <w:szCs w:val="24"/>
-          <w:vertAlign w:val="subscript"/>
-        </w:rPr>
-        <w:t>O</w:t>
-      </w:r>
-      <w:r>
-        <w:rPr>
-          <w:szCs w:val="24"/>
-        </w:rPr>
-        <w:t>]</w:t>
-      </w:r>
-      <w:r>
-        <w:rPr>
-          <w:szCs w:val="24"/>
-        </w:rPr>
-        <w:tab/>
-      </w:r>
-      <w:r>
-        <w:rPr>
-          <w:szCs w:val="24"/>
-        </w:rPr>
-        <w:t>STIX</w:t>
-      </w:r>
-      <w:r>
-        <w:rPr>
-          <w:szCs w:val="24"/>
-          <w:vertAlign w:val="superscript"/>
-        </w:rPr>
-        <w:t>TM</w:t>
-      </w:r>
-      <w:r>
-        <w:rPr>
-          <w:szCs w:val="24"/>
-        </w:rPr>
-        <w:t xml:space="preserve"> </w:t>
-      </w:r>
-      <w:r>
-        <w:rPr>
-          <w:szCs w:val="24"/>
-        </w:rPr>
-        <w:t xml:space="preserve">1.1.1 </w:t>
-      </w:r>
-      <w:r>
-        <w:rPr>
-          <w:szCs w:val="24"/>
-        </w:rPr>
-        <w:t xml:space="preserve">Specification Overview </w:t>
-      </w:r>
-    </w:p>
-    <w:p>
-      <w:pPr>
-        <w:pStyle w:val="FootnoteText"/>
-        <w:rPr>
-          <w:szCs w:val="24"/>
-        </w:rPr>
-      </w:pPr>
-      <w:r>
-        <w:rPr>
-          <w:szCs w:val="24"/>
-        </w:rPr>
-        <w:tab/>
-      </w:r>
-      <w:r>
-        <w:rPr>
-          <w:szCs w:val="24"/>
-        </w:rPr>
-        <w:tab/>
-      </w:r>
-      <w:hyperlink r:id="rId54" w:history="1">
-        <w:r>
-          <w:rPr>
-            <w:rStyle w:val="Hyperlink"/>
-            <w:szCs w:val="24"/>
-          </w:rPr>
-          <w:t>http://stix.mitre.org/about/documents/XXXX.pdf</w:t>
-        </w:r>
-      </w:hyperlink>
-      <w:r>
-        <w:rPr>
-          <w:szCs w:val="24"/>
-        </w:rPr>
-        <w:t xml:space="preserve"> </w:t>
-      </w:r>
-    </w:p>
-    <w:p>
-      <w:pPr>
-        <w:rPr>
-          <w:rStyle w:val="Hyperlink"/>
-        </w:rPr>
-      </w:pPr>
-    </w:p>
-    <w:p>
-      <w:pPr>
-        <w:pStyle w:val="FootnoteText"/>
-        <w:ind w:left="1440" w:hanging="1440"/>
-        <w:rPr>
-          <w:szCs w:val="24"/>
-        </w:rPr>
-      </w:pPr>
-      <w:r>
-        <w:rPr>
-          <w:szCs w:val="24"/>
-        </w:rPr>
-        <w:t>[STIX</w:t>
-      </w:r>
-      <w:r>
-        <w:rPr>
-          <w:szCs w:val="24"/>
-          <w:vertAlign w:val="subscript"/>
-        </w:rPr>
-        <w:t>TA</w:t>
-      </w:r>
-      <w:r>
-        <w:rPr>
-          <w:szCs w:val="24"/>
-        </w:rPr>
-        <w:t>]</w:t>
-      </w:r>
-      <w:r>
-        <w:rPr>
-          <w:szCs w:val="24"/>
-        </w:rPr>
-        <w:tab/>
-      </w:r>
-      <w:r>
-        <w:rPr>
-          <w:szCs w:val="24"/>
-        </w:rPr>
-        <w:t>STIX</w:t>
-      </w:r>
-      <w:r>
-        <w:rPr>
-          <w:szCs w:val="24"/>
-          <w:vertAlign w:val="superscript"/>
-        </w:rPr>
-        <w:t>TM</w:t>
-      </w:r>
-      <w:r>
-        <w:rPr>
-          <w:szCs w:val="24"/>
-        </w:rPr>
-        <w:t xml:space="preserve"> </w:t>
-      </w:r>
-      <w:r>
-        <w:rPr>
-          <w:szCs w:val="24"/>
-        </w:rPr>
-        <w:t xml:space="preserve">1.1.1 </w:t>
-      </w:r>
-      <w:r>
-        <w:rPr>
-          <w:szCs w:val="24"/>
-        </w:rPr>
-        <w:t xml:space="preserve">TTP Specification </w:t>
-      </w:r>
-      <w:r>
-        <w:rPr>
-          <w:szCs w:val="24"/>
-        </w:rPr>
-        <w:t>(v1.1.1)</w:t>
-      </w:r>
-    </w:p>
-    <w:p>
-      <w:pPr>
-        <w:pStyle w:val="FootnoteText"/>
-        <w:rPr>
-          <w:szCs w:val="24"/>
-        </w:rPr>
-      </w:pPr>
-      <w:r>
-        <w:rPr>
-          <w:szCs w:val="24"/>
-        </w:rPr>
-        <w:tab/>
-      </w:r>
-      <w:r>
-        <w:rPr>
-          <w:szCs w:val="24"/>
-        </w:rPr>
-        <w:tab/>
-      </w:r>
-      <w:hyperlink r:id="rId55" w:history="1">
-        <w:r>
-          <w:rPr>
-            <w:rStyle w:val="Hyperlink"/>
-            <w:szCs w:val="24"/>
-          </w:rPr>
-          <w:t>http://stix.mitre.org/about/documents/XXXX.pdf</w:t>
-        </w:r>
-      </w:hyperlink>
-      <w:r>
-        <w:rPr>
-          <w:szCs w:val="24"/>
-        </w:rPr>
-        <w:t xml:space="preserve"> </w:t>
-      </w:r>
-    </w:p>
-    <w:p>
-      <w:pPr>
-        <w:pStyle w:val="FootnoteText"/>
-        <w:rPr>
-          <w:szCs w:val="24"/>
-        </w:rPr>
-      </w:pPr>
-    </w:p>
-    <w:p>
-      <w:pPr>
-        <w:pStyle w:val="FootnoteText"/>
-        <w:ind w:left="1440" w:hanging="1440"/>
-        <w:rPr>
-          <w:szCs w:val="24"/>
-        </w:rPr>
-      </w:pPr>
-      <w:r>
-        <w:rPr>
-          <w:szCs w:val="24"/>
-        </w:rPr>
-        <w:t>[STIX</w:t>
-      </w:r>
-      <w:r>
-        <w:rPr>
-          <w:szCs w:val="24"/>
-          <w:vertAlign w:val="subscript"/>
-        </w:rPr>
-        <w:t>TTP</w:t>
-      </w:r>
-      <w:r>
-        <w:rPr>
-          <w:szCs w:val="24"/>
-        </w:rPr>
-        <w:t>]</w:t>
-      </w:r>
-      <w:r>
-        <w:rPr>
-          <w:szCs w:val="24"/>
-        </w:rPr>
-        <w:tab/>
-      </w:r>
-      <w:r>
-        <w:rPr>
-          <w:szCs w:val="24"/>
-        </w:rPr>
-        <w:t>STIX</w:t>
-      </w:r>
-      <w:r>
-        <w:rPr>
-          <w:szCs w:val="24"/>
-          <w:vertAlign w:val="superscript"/>
-        </w:rPr>
-        <w:t>TM</w:t>
-      </w:r>
-      <w:r>
-        <w:rPr>
-          <w:szCs w:val="24"/>
-        </w:rPr>
-        <w:t xml:space="preserve"> 1.1.1 Threat </w:t>
-      </w:r>
-      <w:proofErr w:type="spellStart"/>
-      <w:r>
-        <w:rPr>
-          <w:szCs w:val="24"/>
-        </w:rPr>
-        <w:t>Actpr</w:t>
-      </w:r>
-      <w:proofErr w:type="spellEnd"/>
-      <w:r>
-        <w:rPr>
-          <w:szCs w:val="24"/>
-        </w:rPr>
-        <w:t xml:space="preserve"> Specification (v1.1.1) </w:t>
-      </w:r>
-    </w:p>
-    <w:p>
-      <w:pPr>
-        <w:pStyle w:val="FootnoteText"/>
-        <w:rPr>
-          <w:szCs w:val="24"/>
-        </w:rPr>
-      </w:pPr>
-      <w:r>
-        <w:rPr>
-          <w:szCs w:val="24"/>
-        </w:rPr>
-        <w:tab/>
-      </w:r>
-      <w:r>
-        <w:rPr>
-          <w:szCs w:val="24"/>
-        </w:rPr>
-        <w:tab/>
-      </w:r>
-      <w:hyperlink r:id="rId56" w:history="1">
-        <w:r>
-          <w:rPr>
-            <w:rStyle w:val="Hyperlink"/>
-            <w:szCs w:val="24"/>
-          </w:rPr>
-          <w:t>http://stix.mitre.org/about/documents/XXXX.pdf</w:t>
-        </w:r>
-      </w:hyperlink>
-      <w:r>
-        <w:rPr>
-          <w:szCs w:val="24"/>
-        </w:rPr>
-        <w:t xml:space="preserve"> </w:t>
-      </w:r>
-    </w:p>
-    <w:p>
-      <w:pPr>
-        <w:pStyle w:val="FootnoteText"/>
-        <w:rPr>
-          <w:szCs w:val="24"/>
-        </w:rPr>
-      </w:pPr>
-    </w:p>
-    <w:p>
-      <w:pPr>
         <w:autoSpaceDE w:val="0"/>
         <w:autoSpaceDN w:val="0"/>
         <w:rPr>
@@ -48139,7 +48377,7 @@
           <w:szCs w:val="22"/>
         </w:rPr>
       </w:pPr>
-      <w:hyperlink r:id="rId57" w:history="1">
+      <w:hyperlink r:id="rId53" w:history="1">
         <w:r>
           <w:rPr>
             <w:rStyle w:val="Hyperlink"/>
@@ -48162,7 +48400,7 @@
     <w:p/>
     <w:p/>
     <w:sectPr>
-      <w:headerReference w:type="default" r:id="rId58"/>
+      <w:headerReference w:type="default" r:id="rId54"/>
       <w:pgSz w:w="12240" w:h="15840"/>
       <w:pgMar w:top="1627" w:right="1440" w:bottom="1440" w:left="1440" w:header="720" w:footer="720" w:gutter="0"/>
       <w:cols w:space="720"/>
@@ -48395,6 +48633,7 @@
         <w:docPartUnique/>
       </w:docPartObj>
     </w:sdtPr>
+    <w:sdtEndPr/>
     <w:sdtContent>
       <w:p>
         <w:pPr>
@@ -48419,7 +48658,7 @@
           <w:rPr>
             <w:noProof/>
           </w:rPr>
-          <w:t>36</w:t>
+          <w:t>26</w:t>
         </w:r>
         <w:r>
           <w:rPr>
@@ -48679,7 +48918,19 @@
     </w:r>
     <w:r>
       <w:tab/>
-      <w:t>STIX™ 1.1.1: INCIDENT SPECIFICATION (V1.1.1)</w:t>
+      <w:t>STIX™ 1.</w:t>
+    </w:r>
+    <w:r>
+      <w:t>2</w:t>
+    </w:r>
+    <w:r>
+      <w:t>: INCIDENT SPECIFICATION (V1.</w:t>
+    </w:r>
+    <w:r>
+      <w:t>2</w:t>
+    </w:r>
+    <w:r>
+      <w:t>)</w:t>
     </w:r>
   </w:p>
 </w:hdr>
@@ -48704,7 +48955,19 @@
       <w:jc w:val="right"/>
     </w:pPr>
     <w:r>
-      <w:t>STIX™ 1.1.1: INCIDENT SPECIFICATION (V1.1.1)</w:t>
+      <w:t>STIX™ 1.</w:t>
+    </w:r>
+    <w:r>
+      <w:t>2</w:t>
+    </w:r>
+    <w:r>
+      <w:t>: INCIDENT SPECIFICATION (V1.</w:t>
+    </w:r>
+    <w:r>
+      <w:t>2</w:t>
+    </w:r>
+    <w:r>
+      <w:t>)</w:t>
     </w:r>
   </w:p>
 </w:hdr>
@@ -48746,7 +49009,19 @@
     </w:r>
     <w:r>
       <w:tab/>
-      <w:t>STIX™ 1.1.1: INCIDENT SPECIFICATION (V1.1.1)</w:t>
+      <w:t xml:space="preserve">STIX™ </w:t>
+    </w:r>
+    <w:r>
+      <w:t>1.2</w:t>
+    </w:r>
+    <w:r>
+      <w:t>: INCIDENT SPECIFICATION (V</w:t>
+    </w:r>
+    <w:r>
+      <w:t>1.2</w:t>
+    </w:r>
+    <w:r>
+      <w:t>)</w:t>
     </w:r>
   </w:p>
 </w:hdr>
@@ -53675,269 +53950,11 @@
 </file>
 
 <file path=customXml/item1.xml><?xml version="1.0" encoding="utf-8"?>
-<?mso-contentType ?>
-<FormTemplates xmlns="http://schemas.microsoft.com/sharepoint/v3/contenttype/forms">
-  <Display>DocumentLibraryForm</Display>
-  <Edit>DocumentLibraryForm</Edit>
-  <New>DocumentLibraryForm</New>
-</FormTemplates>
-</file>
-
-<file path=customXml/item2.xml><?xml version="1.0" encoding="utf-8"?>
-<p:properties xmlns:p="http://schemas.microsoft.com/office/2006/metadata/properties" xmlns:xsi="http://www.w3.org/2001/XMLSchema-instance" xmlns:pc="http://schemas.microsoft.com/office/infopath/2007/PartnerControls">
-  <documentManagement>
-    <MITRE_x0020_Sensitivity xmlns="http://schemas.microsoft.com/sharepoint/v3">Internal MITRE Information</MITRE_x0020_Sensitivity>
-    <_Contributor xmlns="http://schemas.microsoft.com/sharepoint/v3/fields" xsi:nil="true"/>
-    <Release_x0020_Statement xmlns="http://schemas.microsoft.com/sharepoint/v3">For Internal MITRE Use</Release_x0020_Statement>
-    <Status xmlns="4d08c891-aa85-4e91-a798-dce01d66b851">In Progress</Status>
-  </documentManagement>
-</p:properties>
-</file>
-
-<file path=customXml/item3.xml><?xml version="1.0" encoding="utf-8"?>
-<?mso-contentType ?>
-<customXsn xmlns="http://schemas.microsoft.com/office/2006/metadata/customXsn">
-  <xsnLocation/>
-  <cached>True</cached>
-  <openByDefault>True</openByDefault>
-  <xsnScope/>
-</customXsn>
-</file>
-
-<file path=customXml/item4.xml><?xml version="1.0" encoding="utf-8"?>
-<ct:contentTypeSchema xmlns:ct="http://schemas.microsoft.com/office/2006/metadata/contentType" xmlns:ma="http://schemas.microsoft.com/office/2006/metadata/properties/metaAttributes" ct:_="" ma:_="" ma:contentTypeName="MITRE Work" ma:contentTypeID="0x010100823A99C636F7423283FB0D200866C61300CC7BD67365BE2C42A4096DAE1DC10F06" ma:contentTypeVersion="3" ma:contentTypeDescription="Materials and documents that contain MITRE authored content and other content directly attributable to MITRE and its work" ma:contentTypeScope="" ma:versionID="085ad2ce3a226fddc0329540bbfa6f64">
-  <xsd:schema xmlns:xsd="http://www.w3.org/2001/XMLSchema" xmlns:xs="http://www.w3.org/2001/XMLSchema" xmlns:p="http://schemas.microsoft.com/office/2006/metadata/properties" xmlns:ns1="http://schemas.microsoft.com/sharepoint/v3" xmlns:ns2="http://schemas.microsoft.com/sharepoint/v3/fields" xmlns:ns3="4d08c891-aa85-4e91-a798-dce01d66b851" targetNamespace="http://schemas.microsoft.com/office/2006/metadata/properties" ma:root="true" ma:fieldsID="12a853ef9e543adebd21901f9cb1f667" ns1:_="" ns2:_="" ns3:_="">
-    <xsd:import namespace="http://schemas.microsoft.com/sharepoint/v3"/>
-    <xsd:import namespace="http://schemas.microsoft.com/sharepoint/v3/fields"/>
-    <xsd:import namespace="4d08c891-aa85-4e91-a798-dce01d66b851"/>
-    <xsd:element name="properties">
-      <xsd:complexType>
-        <xsd:sequence>
-          <xsd:element name="documentManagement">
-            <xsd:complexType>
-              <xsd:all>
-                <xsd:element ref="ns2:_Contributor" minOccurs="0"/>
-                <xsd:element ref="ns1:MITRE_x0020_Sensitivity"/>
-                <xsd:element ref="ns1:Release_x0020_Statement"/>
-                <xsd:element ref="ns3:Status"/>
-              </xsd:all>
-            </xsd:complexType>
-          </xsd:element>
-        </xsd:sequence>
-      </xsd:complexType>
-    </xsd:element>
-  </xsd:schema>
-  <xsd:schema xmlns:xsd="http://www.w3.org/2001/XMLSchema" xmlns:xs="http://www.w3.org/2001/XMLSchema" xmlns:dms="http://schemas.microsoft.com/office/2006/documentManagement/types" xmlns:pc="http://schemas.microsoft.com/office/infopath/2007/PartnerControls" targetNamespace="http://schemas.microsoft.com/sharepoint/v3" elementFormDefault="qualified">
-    <xsd:import namespace="http://schemas.microsoft.com/office/2006/documentManagement/types"/>
-    <xsd:import namespace="http://schemas.microsoft.com/office/infopath/2007/PartnerControls"/>
-    <xsd:element name="MITRE_x0020_Sensitivity" ma:index="10" ma:displayName="Sensitivity" ma:default="Internal MITRE Information" ma:internalName="MITRE_x0020_Sensitivity">
-      <xsd:simpleType>
-        <xsd:restriction base="dms:Choice">
-          <xsd:enumeration value="Public Information"/>
-          <xsd:enumeration value="Internal MITRE Information"/>
-          <xsd:enumeration value="Sensitive Information"/>
-          <xsd:enumeration value="Highly Sensitive Information"/>
-        </xsd:restriction>
-      </xsd:simpleType>
-    </xsd:element>
-    <xsd:element name="Release_x0020_Statement" ma:index="11" ma:displayName="Release Statement" ma:default="For Internal MITRE Use" ma:internalName="Release_x0020_Statement">
-      <xsd:simpleType>
-        <xsd:union memberTypes="dms:Text">
-          <xsd:simpleType>
-            <xsd:restriction base="dms:Choice">
-              <xsd:enumeration value="Approved for Public Release"/>
-              <xsd:enumeration value="For Internal MITRE Use"/>
-              <xsd:enumeration value="For Release to All Sponsors"/>
-              <xsd:enumeration value="For Limited Internal MITRE Use"/>
-              <xsd:enumeration value="For Limited External Release"/>
-              <xsd:enumeration value="Privileged: Sensitive Personal Information"/>
-              <xsd:enumeration value="MITRE Proprietary"/>
-              <xsd:enumeration value="Source Selection Sensitive"/>
-              <xsd:enumeration value="Restricted: Highly Sensitive Personal Information"/>
-            </xsd:restriction>
-          </xsd:simpleType>
-        </xsd:union>
-      </xsd:simpleType>
-    </xsd:element>
-  </xsd:schema>
-  <xsd:schema xmlns:xsd="http://www.w3.org/2001/XMLSchema" xmlns:xs="http://www.w3.org/2001/XMLSchema" xmlns:dms="http://schemas.microsoft.com/office/2006/documentManagement/types" xmlns:pc="http://schemas.microsoft.com/office/infopath/2007/PartnerControls" targetNamespace="http://schemas.microsoft.com/sharepoint/v3/fields" elementFormDefault="qualified">
-    <xsd:import namespace="http://schemas.microsoft.com/office/2006/documentManagement/types"/>
-    <xsd:import namespace="http://schemas.microsoft.com/office/infopath/2007/PartnerControls"/>
-    <xsd:element name="_Contributor" ma:index="9" nillable="true" ma:displayName="Contributor" ma:description="One or more people or organizations that contributed to this resource" ma:internalName="_Contributor">
-      <xsd:simpleType>
-        <xsd:restriction base="dms:Note">
-          <xsd:maxLength value="255"/>
-        </xsd:restriction>
-      </xsd:simpleType>
-    </xsd:element>
-  </xsd:schema>
-  <xsd:schema xmlns:xsd="http://www.w3.org/2001/XMLSchema" xmlns:xs="http://www.w3.org/2001/XMLSchema" xmlns:dms="http://schemas.microsoft.com/office/2006/documentManagement/types" xmlns:pc="http://schemas.microsoft.com/office/infopath/2007/PartnerControls" targetNamespace="4d08c891-aa85-4e91-a798-dce01d66b851" elementFormDefault="qualified">
-    <xsd:import namespace="http://schemas.microsoft.com/office/2006/documentManagement/types"/>
-    <xsd:import namespace="http://schemas.microsoft.com/office/infopath/2007/PartnerControls"/>
-    <xsd:element name="Status" ma:index="12" ma:displayName="Status" ma:default="In Progress" ma:internalName="Status">
-      <xsd:simpleType>
-        <xsd:restriction base="dms:Choice">
-          <xsd:enumeration value="In Progress"/>
-          <xsd:enumeration value="Draft"/>
-          <xsd:enumeration value="Deliverable"/>
-          <xsd:enumeration value="Other"/>
-        </xsd:restriction>
-      </xsd:simpleType>
-    </xsd:element>
-  </xsd:schema>
-  <xsd:schema xmlns="http://schemas.openxmlformats.org/package/2006/metadata/core-properties" xmlns:xsd="http://www.w3.org/2001/XMLSchema" xmlns:xsi="http://www.w3.org/2001/XMLSchema-instance" xmlns:dc="http://purl.org/dc/elements/1.1/" xmlns:dcterms="http://purl.org/dc/terms/" xmlns:odoc="http://schemas.microsoft.com/internal/obd" targetNamespace="http://schemas.openxmlformats.org/package/2006/metadata/core-properties" elementFormDefault="qualified" attributeFormDefault="unqualified" blockDefault="#all">
-    <xsd:import namespace="http://purl.org/dc/elements/1.1/" schemaLocation="http://dublincore.org/schemas/xmls/qdc/2003/04/02/dc.xsd"/>
-    <xsd:import namespace="http://purl.org/dc/terms/" schemaLocation="http://dublincore.org/schemas/xmls/qdc/2003/04/02/dcterms.xsd"/>
-    <xsd:element name="coreProperties" type="CT_coreProperties"/>
-    <xsd:complexType name="CT_coreProperties">
-      <xsd:all>
-        <xsd:element ref="dc:creator" minOccurs="0" maxOccurs="1" ma:index="8" ma:displayName="Author"/>
-        <xsd:element ref="dcterms:created" minOccurs="0" maxOccurs="1"/>
-        <xsd:element ref="dc:identifier" minOccurs="0" maxOccurs="1"/>
-        <xsd:element name="contentType" minOccurs="0" maxOccurs="1" type="xsd:string" ma:index="0" ma:displayName="Content Type"/>
-        <xsd:element ref="dc:title" minOccurs="0" maxOccurs="1" ma:index="4" ma:displayName="Title"/>
-        <xsd:element ref="dc:subject" minOccurs="0" maxOccurs="1"/>
-        <xsd:element ref="dc:description" minOccurs="0" maxOccurs="1"/>
-        <xsd:element name="keywords" minOccurs="0" maxOccurs="1" type="xsd:string"/>
-        <xsd:element ref="dc:language" minOccurs="0" maxOccurs="1"/>
-        <xsd:element name="category" minOccurs="0" maxOccurs="1" type="xsd:string"/>
-        <xsd:element name="version" minOccurs="0" maxOccurs="1" type="xsd:string"/>
-        <xsd:element name="revision" minOccurs="0" maxOccurs="1" type="xsd:string">
-          <xsd:annotation>
-            <xsd:documentation>
-                        This value indicates the number of saves or revisions. The application is responsible for updating this value after each revision.
-                    </xsd:documentation>
-          </xsd:annotation>
-        </xsd:element>
-        <xsd:element name="lastModifiedBy" minOccurs="0" maxOccurs="1" type="xsd:string"/>
-        <xsd:element ref="dcterms:modified" minOccurs="0" maxOccurs="1"/>
-        <xsd:element name="contentStatus" minOccurs="0" maxOccurs="1" type="xsd:string"/>
-      </xsd:all>
-    </xsd:complexType>
-  </xsd:schema>
-  <xs:schema xmlns:pc="http://schemas.microsoft.com/office/infopath/2007/PartnerControls" xmlns:xs="http://www.w3.org/2001/XMLSchema" targetNamespace="http://schemas.microsoft.com/office/infopath/2007/PartnerControls" elementFormDefault="qualified" attributeFormDefault="unqualified">
-    <xs:element name="Person">
-      <xs:complexType>
-        <xs:sequence>
-          <xs:element ref="pc:DisplayName" minOccurs="0"/>
-          <xs:element ref="pc:AccountId" minOccurs="0"/>
-          <xs:element ref="pc:AccountType" minOccurs="0"/>
-        </xs:sequence>
-      </xs:complexType>
-    </xs:element>
-    <xs:element name="DisplayName" type="xs:string"/>
-    <xs:element name="AccountId" type="xs:string"/>
-    <xs:element name="AccountType" type="xs:string"/>
-    <xs:element name="BDCAssociatedEntity">
-      <xs:complexType>
-        <xs:sequence>
-          <xs:element ref="pc:BDCEntity" minOccurs="0" maxOccurs="unbounded"/>
-        </xs:sequence>
-        <xs:attribute ref="pc:EntityNamespace"/>
-        <xs:attribute ref="pc:EntityName"/>
-        <xs:attribute ref="pc:SystemInstanceName"/>
-        <xs:attribute ref="pc:AssociationName"/>
-      </xs:complexType>
-    </xs:element>
-    <xs:attribute name="EntityNamespace" type="xs:string"/>
-    <xs:attribute name="EntityName" type="xs:string"/>
-    <xs:attribute name="SystemInstanceName" type="xs:string"/>
-    <xs:attribute name="AssociationName" type="xs:string"/>
-    <xs:element name="BDCEntity">
-      <xs:complexType>
-        <xs:sequence>
-          <xs:element ref="pc:EntityDisplayName" minOccurs="0"/>
-          <xs:element ref="pc:EntityInstanceReference" minOccurs="0"/>
-          <xs:element ref="pc:EntityId1" minOccurs="0"/>
-          <xs:element ref="pc:EntityId2" minOccurs="0"/>
-          <xs:element ref="pc:EntityId3" minOccurs="0"/>
-          <xs:element ref="pc:EntityId4" minOccurs="0"/>
-          <xs:element ref="pc:EntityId5" minOccurs="0"/>
-        </xs:sequence>
-      </xs:complexType>
-    </xs:element>
-    <xs:element name="EntityDisplayName" type="xs:string"/>
-    <xs:element name="EntityInstanceReference" type="xs:string"/>
-    <xs:element name="EntityId1" type="xs:string"/>
-    <xs:element name="EntityId2" type="xs:string"/>
-    <xs:element name="EntityId3" type="xs:string"/>
-    <xs:element name="EntityId4" type="xs:string"/>
-    <xs:element name="EntityId5" type="xs:string"/>
-    <xs:element name="Terms">
-      <xs:complexType>
-        <xs:sequence>
-          <xs:element ref="pc:TermInfo" minOccurs="0" maxOccurs="unbounded"/>
-        </xs:sequence>
-      </xs:complexType>
-    </xs:element>
-    <xs:element name="TermInfo">
-      <xs:complexType>
-        <xs:sequence>
-          <xs:element ref="pc:TermName" minOccurs="0"/>
-          <xs:element ref="pc:TermId" minOccurs="0"/>
-        </xs:sequence>
-      </xs:complexType>
-    </xs:element>
-    <xs:element name="TermName" type="xs:string"/>
-    <xs:element name="TermId" type="xs:string"/>
-  </xs:schema>
-</ct:contentTypeSchema>
-</file>
-
-<file path=customXml/item5.xml><?xml version="1.0" encoding="utf-8"?>
 <b:Sources xmlns:b="http://schemas.openxmlformats.org/officeDocument/2006/bibliography" xmlns="http://schemas.openxmlformats.org/officeDocument/2006/bibliography" SelectedStyle="\APA.XSL" StyleName="APA"/>
 </file>
 
 <file path=customXml/itemProps1.xml><?xml version="1.0" encoding="utf-8"?>
-<ds:datastoreItem xmlns:ds="http://schemas.openxmlformats.org/officeDocument/2006/customXml" ds:itemID="{255D387E-8CBF-49E2-B269-B27C6026256A}">
-  <ds:schemaRefs>
-    <ds:schemaRef ds:uri="http://schemas.microsoft.com/sharepoint/v3/contenttype/forms"/>
-  </ds:schemaRefs>
-</ds:datastoreItem>
-</file>
-
-<file path=customXml/itemProps2.xml><?xml version="1.0" encoding="utf-8"?>
-<ds:datastoreItem xmlns:ds="http://schemas.openxmlformats.org/officeDocument/2006/customXml" ds:itemID="{FE1D1893-2F97-4D1B-B382-0536B5A84FA7}">
-  <ds:schemaRefs>
-    <ds:schemaRef ds:uri="http://schemas.microsoft.com/office/2006/metadata/properties"/>
-    <ds:schemaRef ds:uri="http://schemas.microsoft.com/office/infopath/2007/PartnerControls"/>
-    <ds:schemaRef ds:uri="http://schemas.microsoft.com/sharepoint/v3"/>
-    <ds:schemaRef ds:uri="http://schemas.microsoft.com/sharepoint/v3/fields"/>
-    <ds:schemaRef ds:uri="4d08c891-aa85-4e91-a798-dce01d66b851"/>
-  </ds:schemaRefs>
-</ds:datastoreItem>
-</file>
-
-<file path=customXml/itemProps3.xml><?xml version="1.0" encoding="utf-8"?>
-<ds:datastoreItem xmlns:ds="http://schemas.openxmlformats.org/officeDocument/2006/customXml" ds:itemID="{8D8F0EF5-5112-40F6-B83C-C93C8E6E18D0}">
-  <ds:schemaRefs>
-    <ds:schemaRef ds:uri="http://schemas.microsoft.com/office/2006/metadata/customXsn"/>
-  </ds:schemaRefs>
-</ds:datastoreItem>
-</file>
-
-<file path=customXml/itemProps4.xml><?xml version="1.0" encoding="utf-8"?>
-<ds:datastoreItem xmlns:ds="http://schemas.openxmlformats.org/officeDocument/2006/customXml" ds:itemID="{D67938A4-DACD-4963-BE28-A4DEBEFC8DC1}">
-  <ds:schemaRefs>
-    <ds:schemaRef ds:uri="http://schemas.microsoft.com/office/2006/metadata/contentType"/>
-    <ds:schemaRef ds:uri="http://schemas.microsoft.com/office/2006/metadata/properties/metaAttributes"/>
-    <ds:schemaRef ds:uri="http://www.w3.org/2001/XMLSchema"/>
-    <ds:schemaRef ds:uri="http://schemas.microsoft.com/office/2006/metadata/properties"/>
-    <ds:schemaRef ds:uri="http://schemas.microsoft.com/sharepoint/v3"/>
-    <ds:schemaRef ds:uri="http://schemas.microsoft.com/sharepoint/v3/fields"/>
-    <ds:schemaRef ds:uri="4d08c891-aa85-4e91-a798-dce01d66b851"/>
-    <ds:schemaRef ds:uri="http://schemas.microsoft.com/office/2006/documentManagement/types"/>
-    <ds:schemaRef ds:uri="http://schemas.microsoft.com/office/infopath/2007/PartnerControls"/>
-    <ds:schemaRef ds:uri="http://schemas.openxmlformats.org/package/2006/metadata/core-properties"/>
-    <ds:schemaRef ds:uri="http://purl.org/dc/elements/1.1/"/>
-    <ds:schemaRef ds:uri="http://purl.org/dc/terms/"/>
-    <ds:schemaRef ds:uri="http://schemas.microsoft.com/internal/obd"/>
-  </ds:schemaRefs>
-</ds:datastoreItem>
-</file>
-
-<file path=customXml/itemProps5.xml><?xml version="1.0" encoding="utf-8"?>
-<ds:datastoreItem xmlns:ds="http://schemas.openxmlformats.org/officeDocument/2006/customXml" ds:itemID="{93D16590-39D3-44BF-A294-FF5C786A0445}">
+<ds:datastoreItem xmlns:ds="http://schemas.openxmlformats.org/officeDocument/2006/customXml" ds:itemID="{1E054115-7BE9-4555-A9DD-2FD26EBEBC18}">
   <ds:schemaRefs>
     <ds:schemaRef ds:uri="http://schemas.openxmlformats.org/officeDocument/2006/bibliography"/>
   </ds:schemaRefs>

</xml_diff>

<commit_message>
changed all structured text properties
</commit_message>
<xml_diff>
--- a/documents/STIX_Incident_Draft.docx
+++ b/documents/STIX_Incident_Draft.docx
@@ -6408,7 +6408,7 @@
                 <v:shape id="_x0000_i1025" type="#_x0000_t75" style="width:22.55pt;height:20.8pt" o:ole="">
                   <v:imagedata r:id="rId19" o:title=""/>
                 </v:shape>
-                <o:OLEObject Type="Embed" ProgID="PBrush" ShapeID="_x0000_i1025" DrawAspect="Content" ObjectID="_1495434758" r:id="rId20"/>
+                <o:OLEObject Type="Embed" ProgID="PBrush" ShapeID="_x0000_i1025" DrawAspect="Content" ObjectID="_1495522674" r:id="rId20"/>
               </w:object>
             </w:r>
           </w:p>
@@ -6578,7 +6578,7 @@
                 <v:shape id="_x0000_i1026" type="#_x0000_t75" style="width:13pt;height:13.9pt" o:ole="">
                   <v:imagedata r:id="rId22" o:title=""/>
                 </v:shape>
-                <o:OLEObject Type="Embed" ProgID="PBrush" ShapeID="_x0000_i1026" DrawAspect="Content" ObjectID="_1495434759" r:id="rId23"/>
+                <o:OLEObject Type="Embed" ProgID="PBrush" ShapeID="_x0000_i1026" DrawAspect="Content" ObjectID="_1495522675" r:id="rId23"/>
               </w:object>
             </w:r>
           </w:p>
@@ -6663,7 +6663,7 @@
                 <v:shape id="_x0000_i1027" type="#_x0000_t75" style="width:13pt;height:13.9pt" o:ole="">
                   <v:imagedata r:id="rId24" o:title=""/>
                 </v:shape>
-                <o:OLEObject Type="Embed" ProgID="PBrush" ShapeID="_x0000_i1027" DrawAspect="Content" ObjectID="_1495434760" r:id="rId25"/>
+                <o:OLEObject Type="Embed" ProgID="PBrush" ShapeID="_x0000_i1027" DrawAspect="Content" ObjectID="_1495522676" r:id="rId25"/>
               </w:object>
             </w:r>
           </w:p>
@@ -6895,7 +6895,7 @@
                 <v:shape id="_x0000_i1028" type="#_x0000_t75" style="width:59pt;height:35.55pt" o:ole="">
                   <v:imagedata r:id="rId26" o:title=""/>
                 </v:shape>
-                <o:OLEObject Type="Embed" ProgID="PBrush" ShapeID="_x0000_i1028" DrawAspect="Content" ObjectID="_1495434761" r:id="rId27"/>
+                <o:OLEObject Type="Embed" ProgID="PBrush" ShapeID="_x0000_i1028" DrawAspect="Content" ObjectID="_1495522677" r:id="rId27"/>
               </w:object>
             </w:r>
           </w:p>
@@ -6959,8 +6959,6 @@
       <w:r>
         <w:t>Incident</w:t>
       </w:r>
-      <w:bookmarkStart w:id="30" w:name="_GoBack"/>
-      <w:bookmarkEnd w:id="30"/>
       <w:r>
         <w:t xml:space="preserve"> specification are illustrated via exemplars in </w:t>
       </w:r>
@@ -7060,7 +7058,7 @@
           <w:sz w:val="24"/>
         </w:rPr>
       </w:pPr>
-      <w:bookmarkStart w:id="31" w:name="_Ref397676401"/>
+      <w:bookmarkStart w:id="30" w:name="_Ref397676401"/>
       <w:r>
         <w:rPr>
           <w:color w:val="auto"/>
@@ -7147,7 +7145,7 @@
         </w:rPr>
         <w:fldChar w:fldCharType="end"/>
       </w:r>
-      <w:bookmarkEnd w:id="31"/>
+      <w:bookmarkEnd w:id="30"/>
       <w:r>
         <w:rPr>
           <w:color w:val="auto"/>
@@ -7168,25 +7166,25 @@
       <w:pPr>
         <w:pStyle w:val="Heading3"/>
       </w:pPr>
-      <w:bookmarkStart w:id="32" w:name="_Toc389570606"/>
-      <w:bookmarkStart w:id="33" w:name="_Toc389581076"/>
-      <w:bookmarkStart w:id="34" w:name="_Ref394436861"/>
-      <w:bookmarkStart w:id="35" w:name="_Toc420661118"/>
+      <w:bookmarkStart w:id="31" w:name="_Toc389570606"/>
+      <w:bookmarkStart w:id="32" w:name="_Toc389581076"/>
+      <w:bookmarkStart w:id="33" w:name="_Ref394436861"/>
+      <w:bookmarkStart w:id="34" w:name="_Toc420661118"/>
       <w:r>
         <w:t>Property Table Notation</w:t>
       </w:r>
+      <w:bookmarkEnd w:id="31"/>
       <w:bookmarkEnd w:id="32"/>
       <w:bookmarkEnd w:id="33"/>
       <w:bookmarkEnd w:id="34"/>
-      <w:bookmarkEnd w:id="35"/>
     </w:p>
     <w:p>
       <w:pPr>
         <w:spacing w:after="240"/>
       </w:pPr>
-      <w:bookmarkStart w:id="36" w:name="_Ref389860108"/>
-      <w:bookmarkStart w:id="37" w:name="_Ref391367621"/>
-      <w:bookmarkStart w:id="38" w:name="_Ref395082039"/>
+      <w:bookmarkStart w:id="35" w:name="_Ref389860108"/>
+      <w:bookmarkStart w:id="36" w:name="_Ref391367621"/>
+      <w:bookmarkStart w:id="37" w:name="_Ref395082039"/>
       <w:bookmarkEnd w:id="9"/>
       <w:bookmarkEnd w:id="10"/>
       <w:bookmarkEnd w:id="11"/>
@@ -7388,15 +7386,15 @@
       <w:pPr>
         <w:pStyle w:val="Heading3"/>
       </w:pPr>
-      <w:bookmarkStart w:id="39" w:name="_Toc412634016"/>
-      <w:bookmarkStart w:id="40" w:name="_Toc412793151"/>
-      <w:bookmarkStart w:id="41" w:name="_Toc420661119"/>
+      <w:bookmarkStart w:id="38" w:name="_Toc412634016"/>
+      <w:bookmarkStart w:id="39" w:name="_Toc412793151"/>
+      <w:bookmarkStart w:id="40" w:name="_Toc420661119"/>
       <w:r>
         <w:t>Property and Class Descriptions</w:t>
       </w:r>
+      <w:bookmarkEnd w:id="38"/>
       <w:bookmarkEnd w:id="39"/>
       <w:bookmarkEnd w:id="40"/>
-      <w:bookmarkEnd w:id="41"/>
     </w:p>
     <w:p>
       <w:pPr>
@@ -7921,14 +7919,14 @@
       <w:pPr>
         <w:pStyle w:val="Heading1"/>
       </w:pPr>
-      <w:bookmarkStart w:id="42" w:name="_Ref417297965"/>
-      <w:bookmarkStart w:id="43" w:name="_Toc420661120"/>
+      <w:bookmarkStart w:id="41" w:name="_Ref417297965"/>
+      <w:bookmarkStart w:id="42" w:name="_Toc420661120"/>
       <w:r>
         <w:lastRenderedPageBreak/>
         <w:t>Background Information</w:t>
       </w:r>
+      <w:bookmarkEnd w:id="41"/>
       <w:bookmarkEnd w:id="42"/>
-      <w:bookmarkEnd w:id="43"/>
     </w:p>
     <w:p>
       <w:pPr>
@@ -7960,7 +7958,7 @@
       <w:pPr>
         <w:pStyle w:val="Heading2"/>
       </w:pPr>
-      <w:bookmarkStart w:id="44" w:name="_Toc420661121"/>
+      <w:bookmarkStart w:id="43" w:name="_Toc420661121"/>
       <w:r>
         <w:t>Incident</w:t>
       </w:r>
@@ -7970,13 +7968,13 @@
       <w:r>
         <w:t xml:space="preserve">Component </w:t>
       </w:r>
+      <w:bookmarkEnd w:id="35"/>
+      <w:r>
+        <w:t>Data Models</w:t>
+      </w:r>
       <w:bookmarkEnd w:id="36"/>
-      <w:r>
-        <w:t>Data Models</w:t>
-      </w:r>
       <w:bookmarkEnd w:id="37"/>
-      <w:bookmarkEnd w:id="38"/>
-      <w:bookmarkEnd w:id="44"/>
+      <w:bookmarkEnd w:id="43"/>
     </w:p>
     <w:p>
       <w:pPr>
@@ -8189,7 +8187,7 @@
           <w:sz w:val="24"/>
         </w:rPr>
       </w:pPr>
-      <w:bookmarkStart w:id="45" w:name="_Ref397941046"/>
+      <w:bookmarkStart w:id="44" w:name="_Ref397941046"/>
       <w:r>
         <w:rPr>
           <w:color w:val="auto"/>
@@ -8276,7 +8274,7 @@
         </w:rPr>
         <w:fldChar w:fldCharType="end"/>
       </w:r>
-      <w:bookmarkEnd w:id="45"/>
+      <w:bookmarkEnd w:id="44"/>
       <w:r>
         <w:rPr>
           <w:color w:val="auto"/>
@@ -9025,8 +9023,8 @@
         <w:spacing w:after="120"/>
         <w:ind w:right="-180"/>
       </w:pPr>
-      <w:bookmarkStart w:id="46" w:name="_Ref390076669"/>
-      <w:bookmarkStart w:id="47" w:name="_Ref391372260"/>
+      <w:bookmarkStart w:id="45" w:name="_Ref390076669"/>
+      <w:bookmarkStart w:id="46" w:name="_Ref391372260"/>
     </w:p>
     <w:p>
       <w:pPr>
@@ -9043,11 +9041,11 @@
       <w:pPr>
         <w:pStyle w:val="Heading1"/>
       </w:pPr>
-      <w:bookmarkStart w:id="48" w:name="_Ref417297977"/>
-      <w:bookmarkStart w:id="49" w:name="_Ref417298005"/>
-      <w:bookmarkStart w:id="50" w:name="_Ref417298020"/>
-      <w:bookmarkStart w:id="51" w:name="_Ref417298042"/>
-      <w:bookmarkStart w:id="52" w:name="_Toc420661122"/>
+      <w:bookmarkStart w:id="47" w:name="_Ref417297977"/>
+      <w:bookmarkStart w:id="48" w:name="_Ref417298005"/>
+      <w:bookmarkStart w:id="49" w:name="_Ref417298020"/>
+      <w:bookmarkStart w:id="50" w:name="_Ref417298042"/>
+      <w:bookmarkStart w:id="51" w:name="_Toc420661122"/>
       <w:r>
         <w:lastRenderedPageBreak/>
         <w:t xml:space="preserve">STIX </w:t>
@@ -9064,13 +9062,13 @@
       <w:r>
         <w:t>Model</w:t>
       </w:r>
+      <w:bookmarkEnd w:id="45"/>
       <w:bookmarkEnd w:id="46"/>
       <w:bookmarkEnd w:id="47"/>
       <w:bookmarkEnd w:id="48"/>
       <w:bookmarkEnd w:id="49"/>
       <w:bookmarkEnd w:id="50"/>
       <w:bookmarkEnd w:id="51"/>
-      <w:bookmarkEnd w:id="52"/>
     </w:p>
     <w:p>
       <w:pPr>
@@ -9327,7 +9325,7 @@
           <w:szCs w:val="24"/>
         </w:rPr>
       </w:pPr>
-      <w:bookmarkStart w:id="53" w:name="_Ref394447695"/>
+      <w:bookmarkStart w:id="52" w:name="_Ref394447695"/>
       <w:r>
         <w:rPr>
           <w:color w:val="auto"/>
@@ -9426,7 +9424,7 @@
         </w:rPr>
         <w:fldChar w:fldCharType="end"/>
       </w:r>
-      <w:bookmarkEnd w:id="53"/>
+      <w:bookmarkEnd w:id="52"/>
       <w:r>
         <w:rPr>
           <w:color w:val="auto"/>
@@ -9636,7 +9634,7 @@
           <w:szCs w:val="24"/>
         </w:rPr>
       </w:pPr>
-      <w:bookmarkStart w:id="54" w:name="_Ref391380115"/>
+      <w:bookmarkStart w:id="53" w:name="_Ref391380115"/>
       <w:r>
         <w:rPr>
           <w:color w:val="auto"/>
@@ -9735,7 +9733,7 @@
         </w:rPr>
         <w:fldChar w:fldCharType="end"/>
       </w:r>
-      <w:bookmarkEnd w:id="54"/>
+      <w:bookmarkEnd w:id="53"/>
       <w:r>
         <w:rPr>
           <w:color w:val="auto"/>
@@ -10768,6 +10766,7 @@
                 <w:szCs w:val="20"/>
               </w:rPr>
             </w:pPr>
+            <w:bookmarkStart w:id="54" w:name="_GoBack"/>
             <w:proofErr w:type="spellStart"/>
             <w:r>
               <w:rPr>
@@ -10775,7 +10774,16 @@
                 <w:sz w:val="20"/>
                 <w:szCs w:val="20"/>
               </w:rPr>
-              <w:t>StructuredTextType</w:t>
+              <w:t>StructuredText</w:t>
+            </w:r>
+            <w:bookmarkEnd w:id="54"/>
+            <w:r>
+              <w:rPr>
+                <w:rFonts w:ascii="Courier New" w:hAnsi="Courier New" w:cs="Courier New"/>
+                <w:sz w:val="20"/>
+                <w:szCs w:val="20"/>
+              </w:rPr>
+              <w:t>Type</w:t>
             </w:r>
             <w:proofErr w:type="spellEnd"/>
           </w:p>
@@ -22484,7 +22492,14 @@
                 <w:sz w:val="22"/>
                 <w:szCs w:val="22"/>
               </w:rPr>
-              <w:t>0..1</w:t>
+              <w:t>0..</w:t>
+            </w:r>
+            <w:r>
+              <w:rPr>
+                <w:sz w:val="22"/>
+                <w:szCs w:val="22"/>
+              </w:rPr>
+              <w:t>*</w:t>
             </w:r>
           </w:p>
         </w:tc>
@@ -22660,7 +22675,14 @@
                 <w:sz w:val="22"/>
                 <w:szCs w:val="22"/>
               </w:rPr>
-              <w:t>0..1</w:t>
+              <w:t>0..</w:t>
+            </w:r>
+            <w:r>
+              <w:rPr>
+                <w:sz w:val="22"/>
+                <w:szCs w:val="22"/>
+              </w:rPr>
+              <w:t>*</w:t>
             </w:r>
           </w:p>
         </w:tc>
@@ -26127,7 +26149,14 @@
                 <w:sz w:val="22"/>
                 <w:szCs w:val="22"/>
               </w:rPr>
-              <w:t>0..1</w:t>
+              <w:t>0..</w:t>
+            </w:r>
+            <w:r>
+              <w:rPr>
+                <w:sz w:val="22"/>
+                <w:szCs w:val="22"/>
+              </w:rPr>
+              <w:t>*</w:t>
             </w:r>
           </w:p>
         </w:tc>
@@ -48658,7 +48687,7 @@
           <w:rPr>
             <w:noProof/>
           </w:rPr>
-          <w:t>5</w:t>
+          <w:t>23</w:t>
         </w:r>
         <w:r>
           <w:rPr>
@@ -53954,7 +53983,7 @@
 </file>
 
 <file path=customXml/itemProps1.xml><?xml version="1.0" encoding="utf-8"?>
-<ds:datastoreItem xmlns:ds="http://schemas.openxmlformats.org/officeDocument/2006/customXml" ds:itemID="{5377AA8A-722E-4EEA-A852-886528451EF2}">
+<ds:datastoreItem xmlns:ds="http://schemas.openxmlformats.org/officeDocument/2006/customXml" ds:itemID="{ABF8CA47-4640-43A6-BBC5-4D0F79B63DF0}">
   <ds:schemaRefs>
     <ds:schemaRef ds:uri="http://schemas.openxmlformats.org/officeDocument/2006/bibliography"/>
   </ds:schemaRefs>

</xml_diff>